<commit_message>
Number the WBS products
</commit_message>
<xml_diff>
--- a/Documents/Project_plan_Ticketwave.docx
+++ b/Documents/Project_plan_Ticketwave.docx
@@ -645,17 +645,7 @@
                 <w:sz w:val="24"/>
                 <w:szCs w:val="24"/>
               </w:rPr>
-              <w:t>2</w:t>
-            </w:r>
-            <w:r>
-              <w:rPr>
-                <w:rFonts w:ascii="Times New Roman" w:hAnsi="Times New Roman" w:cs="Times New Roman"/>
-                <w:b/>
-                <w:color w:val="353F49"/>
-                <w:sz w:val="24"/>
-                <w:szCs w:val="24"/>
-              </w:rPr>
-              <w:t>.0</w:t>
+              <w:t>1.2</w:t>
             </w:r>
           </w:p>
         </w:tc>
@@ -916,8 +906,8 @@
       </w:tblPr>
       <w:tblGrid>
         <w:gridCol w:w="1134"/>
-        <w:gridCol w:w="1276"/>
-        <w:gridCol w:w="1701"/>
+        <w:gridCol w:w="1363"/>
+        <w:gridCol w:w="1614"/>
         <w:gridCol w:w="3402"/>
         <w:gridCol w:w="1843"/>
       </w:tblGrid>
@@ -967,7 +957,7 @@
         </w:tc>
         <w:tc>
           <w:tcPr>
-            <w:tcW w:w="1276" w:type="dxa"/>
+            <w:tcW w:w="1363" w:type="dxa"/>
             <w:shd w:val="clear" w:color="auto" w:fill="FFFFFF" w:themeFill="background1"/>
             <w:vAlign w:val="center"/>
           </w:tcPr>
@@ -1007,7 +997,7 @@
         </w:tc>
         <w:tc>
           <w:tcPr>
-            <w:tcW w:w="1701" w:type="dxa"/>
+            <w:tcW w:w="1614" w:type="dxa"/>
             <w:shd w:val="clear" w:color="auto" w:fill="FFFFFF" w:themeFill="background1"/>
             <w:vAlign w:val="center"/>
           </w:tcPr>
@@ -1132,13 +1122,21 @@
                 <w:sz w:val="24"/>
                 <w:szCs w:val="24"/>
               </w:rPr>
-              <w:t>1.0</w:t>
+              <w:t>0</w:t>
+            </w:r>
+            <w:r>
+              <w:rPr>
+                <w:rFonts w:ascii="Times New Roman" w:hAnsi="Times New Roman"/>
+                <w:sz w:val="24"/>
+                <w:szCs w:val="24"/>
+              </w:rPr>
+              <w:t>.0</w:t>
             </w:r>
           </w:p>
         </w:tc>
         <w:tc>
           <w:tcPr>
-            <w:tcW w:w="1276" w:type="dxa"/>
+            <w:tcW w:w="1363" w:type="dxa"/>
           </w:tcPr>
           <w:p>
             <w:pPr>
@@ -1162,7 +1160,7 @@
         </w:tc>
         <w:tc>
           <w:tcPr>
-            <w:tcW w:w="1701" w:type="dxa"/>
+            <w:tcW w:w="1614" w:type="dxa"/>
           </w:tcPr>
           <w:p>
             <w:pPr>
@@ -1257,13 +1255,21 @@
                 <w:sz w:val="24"/>
                 <w:szCs w:val="24"/>
               </w:rPr>
-              <w:t>2.0</w:t>
+              <w:t>1.</w:t>
+            </w:r>
+            <w:r>
+              <w:rPr>
+                <w:rFonts w:ascii="Times New Roman" w:hAnsi="Times New Roman"/>
+                <w:sz w:val="24"/>
+                <w:szCs w:val="24"/>
+              </w:rPr>
+              <w:t>0</w:t>
             </w:r>
           </w:p>
         </w:tc>
         <w:tc>
           <w:tcPr>
-            <w:tcW w:w="1276" w:type="dxa"/>
+            <w:tcW w:w="1363" w:type="dxa"/>
           </w:tcPr>
           <w:p>
             <w:pPr>
@@ -1287,7 +1293,7 @@
         </w:tc>
         <w:tc>
           <w:tcPr>
-            <w:tcW w:w="1701" w:type="dxa"/>
+            <w:tcW w:w="1614" w:type="dxa"/>
           </w:tcPr>
           <w:p>
             <w:pPr>
@@ -1391,8 +1397,18 @@
                 <w:sz w:val="24"/>
                 <w:szCs w:val="24"/>
               </w:rPr>
-              <w:t>Draft</w:t>
-            </w:r>
+              <w:t>On-</w:t>
+            </w:r>
+            <w:proofErr w:type="spellStart"/>
+            <w:r>
+              <w:rPr>
+                <w:rFonts w:ascii="Times New Roman" w:hAnsi="Times New Roman"/>
+                <w:sz w:val="24"/>
+                <w:szCs w:val="24"/>
+              </w:rPr>
+              <w:t>going</w:t>
+            </w:r>
+            <w:proofErr w:type="spellEnd"/>
           </w:p>
         </w:tc>
       </w:tr>
@@ -1414,11 +1430,27 @@
                 <w:szCs w:val="24"/>
               </w:rPr>
             </w:pPr>
+            <w:r>
+              <w:rPr>
+                <w:rFonts w:ascii="Times New Roman" w:hAnsi="Times New Roman"/>
+                <w:sz w:val="24"/>
+                <w:szCs w:val="24"/>
+              </w:rPr>
+              <w:t>1.</w:t>
+            </w:r>
+            <w:r>
+              <w:rPr>
+                <w:rFonts w:ascii="Times New Roman" w:hAnsi="Times New Roman"/>
+                <w:sz w:val="24"/>
+                <w:szCs w:val="24"/>
+              </w:rPr>
+              <w:t>1</w:t>
+            </w:r>
           </w:p>
         </w:tc>
         <w:tc>
           <w:tcPr>
-            <w:tcW w:w="1276" w:type="dxa"/>
+            <w:tcW w:w="1363" w:type="dxa"/>
           </w:tcPr>
           <w:p>
             <w:pPr>
@@ -1430,11 +1462,19 @@
                 <w:szCs w:val="24"/>
               </w:rPr>
             </w:pPr>
+            <w:r>
+              <w:rPr>
+                <w:rFonts w:ascii="Times New Roman" w:hAnsi="Times New Roman"/>
+                <w:sz w:val="24"/>
+                <w:szCs w:val="24"/>
+              </w:rPr>
+              <w:t>23/9/2024</w:t>
+            </w:r>
           </w:p>
         </w:tc>
         <w:tc>
           <w:tcPr>
-            <w:tcW w:w="1701" w:type="dxa"/>
+            <w:tcW w:w="1614" w:type="dxa"/>
           </w:tcPr>
           <w:p>
             <w:pPr>
@@ -1446,6 +1486,14 @@
                 <w:szCs w:val="24"/>
               </w:rPr>
             </w:pPr>
+            <w:r>
+              <w:rPr>
+                <w:rFonts w:ascii="Times New Roman" w:hAnsi="Times New Roman"/>
+                <w:sz w:val="24"/>
+                <w:szCs w:val="24"/>
+              </w:rPr>
+              <w:t>Anh Huynh</w:t>
+            </w:r>
           </w:p>
         </w:tc>
         <w:tc>
@@ -1460,8 +1508,18 @@
                 <w:rFonts w:ascii="Times New Roman" w:hAnsi="Times New Roman"/>
                 <w:sz w:val="24"/>
                 <w:szCs w:val="24"/>
+                <w:lang w:val="en-US"/>
               </w:rPr>
             </w:pPr>
+            <w:r>
+              <w:rPr>
+                <w:rFonts w:ascii="Times New Roman" w:hAnsi="Times New Roman"/>
+                <w:sz w:val="24"/>
+                <w:szCs w:val="24"/>
+                <w:lang w:val="en-US"/>
+              </w:rPr>
+              <w:t>Adjust activities and time phases based on URS changes</w:t>
+            </w:r>
           </w:p>
         </w:tc>
         <w:tc>
@@ -1476,8 +1534,184 @@
                 <w:rFonts w:ascii="Times New Roman" w:hAnsi="Times New Roman"/>
                 <w:sz w:val="24"/>
                 <w:szCs w:val="24"/>
+                <w:lang w:val="en-US"/>
               </w:rPr>
             </w:pPr>
+            <w:r>
+              <w:rPr>
+                <w:rFonts w:ascii="Times New Roman" w:hAnsi="Times New Roman"/>
+                <w:sz w:val="24"/>
+                <w:szCs w:val="24"/>
+                <w:lang w:val="en-US"/>
+              </w:rPr>
+              <w:t>On-going</w:t>
+            </w:r>
+          </w:p>
+        </w:tc>
+      </w:tr>
+      <w:tr>
+        <w:trPr>
+          <w:trHeight w:val="340"/>
+        </w:trPr>
+        <w:tc>
+          <w:tcPr>
+            <w:tcW w:w="1134" w:type="dxa"/>
+          </w:tcPr>
+          <w:p>
+            <w:pPr>
+              <w:pStyle w:val="Tabelbody"/>
+              <w:spacing w:line="360" w:lineRule="auto"/>
+              <w:rPr>
+                <w:rFonts w:ascii="Times New Roman" w:hAnsi="Times New Roman"/>
+                <w:sz w:val="24"/>
+                <w:szCs w:val="24"/>
+              </w:rPr>
+            </w:pPr>
+            <w:r>
+              <w:rPr>
+                <w:rFonts w:ascii="Times New Roman" w:hAnsi="Times New Roman"/>
+                <w:sz w:val="24"/>
+                <w:szCs w:val="24"/>
+              </w:rPr>
+              <w:t>1.2</w:t>
+            </w:r>
+          </w:p>
+        </w:tc>
+        <w:tc>
+          <w:tcPr>
+            <w:tcW w:w="1363" w:type="dxa"/>
+          </w:tcPr>
+          <w:p>
+            <w:pPr>
+              <w:pStyle w:val="Tabelbody"/>
+              <w:spacing w:line="360" w:lineRule="auto"/>
+              <w:rPr>
+                <w:rFonts w:ascii="Times New Roman" w:hAnsi="Times New Roman"/>
+                <w:sz w:val="24"/>
+                <w:szCs w:val="24"/>
+              </w:rPr>
+            </w:pPr>
+            <w:r>
+              <w:rPr>
+                <w:rFonts w:ascii="Times New Roman" w:hAnsi="Times New Roman"/>
+                <w:sz w:val="24"/>
+                <w:szCs w:val="24"/>
+              </w:rPr>
+              <w:t>11/10/2024</w:t>
+            </w:r>
+          </w:p>
+        </w:tc>
+        <w:tc>
+          <w:tcPr>
+            <w:tcW w:w="1614" w:type="dxa"/>
+          </w:tcPr>
+          <w:p>
+            <w:pPr>
+              <w:pStyle w:val="Tabelbody"/>
+              <w:spacing w:line="360" w:lineRule="auto"/>
+              <w:rPr>
+                <w:rFonts w:ascii="Times New Roman" w:hAnsi="Times New Roman"/>
+                <w:sz w:val="24"/>
+                <w:szCs w:val="24"/>
+              </w:rPr>
+            </w:pPr>
+            <w:r>
+              <w:rPr>
+                <w:rFonts w:ascii="Times New Roman" w:hAnsi="Times New Roman"/>
+                <w:sz w:val="24"/>
+                <w:szCs w:val="24"/>
+              </w:rPr>
+              <w:t>Anh Huynh</w:t>
+            </w:r>
+          </w:p>
+        </w:tc>
+        <w:tc>
+          <w:tcPr>
+            <w:tcW w:w="3402" w:type="dxa"/>
+          </w:tcPr>
+          <w:p>
+            <w:pPr>
+              <w:pStyle w:val="Tabelbody"/>
+              <w:spacing w:line="360" w:lineRule="auto"/>
+              <w:rPr>
+                <w:rFonts w:ascii="Times New Roman" w:hAnsi="Times New Roman"/>
+                <w:sz w:val="24"/>
+                <w:szCs w:val="24"/>
+                <w:lang w:val="en-US"/>
+              </w:rPr>
+            </w:pPr>
+            <w:proofErr w:type="spellStart"/>
+            <w:r>
+              <w:rPr>
+                <w:rFonts w:ascii="Times New Roman" w:hAnsi="Times New Roman"/>
+                <w:sz w:val="24"/>
+                <w:szCs w:val="24"/>
+              </w:rPr>
+              <w:t>Number</w:t>
+            </w:r>
+            <w:proofErr w:type="spellEnd"/>
+            <w:r>
+              <w:rPr>
+                <w:rFonts w:ascii="Times New Roman" w:hAnsi="Times New Roman"/>
+                <w:sz w:val="24"/>
+                <w:szCs w:val="24"/>
+              </w:rPr>
+              <w:t xml:space="preserve"> </w:t>
+            </w:r>
+            <w:proofErr w:type="spellStart"/>
+            <w:r>
+              <w:rPr>
+                <w:rFonts w:ascii="Times New Roman" w:hAnsi="Times New Roman"/>
+                <w:sz w:val="24"/>
+                <w:szCs w:val="24"/>
+              </w:rPr>
+              <w:t>the</w:t>
+            </w:r>
+            <w:proofErr w:type="spellEnd"/>
+            <w:r>
+              <w:rPr>
+                <w:rFonts w:ascii="Times New Roman" w:hAnsi="Times New Roman"/>
+                <w:sz w:val="24"/>
+                <w:szCs w:val="24"/>
+              </w:rPr>
+              <w:t xml:space="preserve"> WBS </w:t>
+            </w:r>
+            <w:proofErr w:type="spellStart"/>
+            <w:r>
+              <w:rPr>
+                <w:rFonts w:ascii="Times New Roman" w:hAnsi="Times New Roman"/>
+                <w:sz w:val="24"/>
+                <w:szCs w:val="24"/>
+              </w:rPr>
+              <w:t>products</w:t>
+            </w:r>
+            <w:proofErr w:type="spellEnd"/>
+          </w:p>
+        </w:tc>
+        <w:tc>
+          <w:tcPr>
+            <w:tcW w:w="1843" w:type="dxa"/>
+          </w:tcPr>
+          <w:p>
+            <w:pPr>
+              <w:pStyle w:val="Tabelbody"/>
+              <w:spacing w:line="360" w:lineRule="auto"/>
+              <w:rPr>
+                <w:rFonts w:ascii="Times New Roman" w:hAnsi="Times New Roman"/>
+                <w:sz w:val="24"/>
+                <w:szCs w:val="24"/>
+                <w:lang w:val="en-US"/>
+              </w:rPr>
+            </w:pPr>
+            <w:r>
+              <w:rPr>
+                <w:rFonts w:ascii="Times New Roman" w:hAnsi="Times New Roman"/>
+                <w:sz w:val="24"/>
+                <w:szCs w:val="24"/>
+                <w:lang w:val="en-US"/>
+              </w:rPr>
+              <w:t>On-going</w:t>
+            </w:r>
           </w:p>
         </w:tc>
       </w:tr>
@@ -1487,6 +1721,7 @@
         <w:spacing w:line="360" w:lineRule="auto"/>
         <w:rPr>
           <w:rFonts w:ascii="Times New Roman" w:hAnsi="Times New Roman"/>
+          <w:lang w:val="en-US"/>
         </w:rPr>
       </w:pPr>
     </w:p>
@@ -1495,6 +1730,7 @@
         <w:spacing w:line="360" w:lineRule="auto"/>
         <w:rPr>
           <w:rFonts w:ascii="Times New Roman" w:hAnsi="Times New Roman"/>
+          <w:lang w:val="en-US"/>
         </w:rPr>
       </w:pPr>
     </w:p>
@@ -1505,6 +1741,7 @@
           <w:rFonts w:ascii="Times New Roman" w:hAnsi="Times New Roman"/>
           <w:b/>
           <w:sz w:val="24"/>
+          <w:lang w:val="en-US"/>
         </w:rPr>
       </w:pPr>
     </w:p>
@@ -1515,6 +1752,7 @@
           <w:rFonts w:ascii="Times New Roman" w:hAnsi="Times New Roman"/>
           <w:b/>
           <w:sz w:val="24"/>
+          <w:lang w:val="en-US"/>
         </w:rPr>
       </w:pPr>
       <w:r>
@@ -1522,6 +1760,7 @@
           <w:rFonts w:ascii="Times New Roman" w:hAnsi="Times New Roman"/>
           <w:b/>
           <w:sz w:val="24"/>
+          <w:lang w:val="en-US"/>
         </w:rPr>
         <w:br w:type="page"/>
       </w:r>
@@ -2864,9 +3103,20 @@
                 <w:sz w:val="24"/>
                 <w:szCs w:val="24"/>
               </w:rPr>
-              <w:t>10</w:t>
+              <w:t>1</w:t>
             </w:r>
           </w:hyperlink>
+          <w:r>
+            <w:rPr>
+              <w:rFonts w:ascii="Times New Roman" w:hAnsi="Times New Roman"/>
+              <w:b/>
+              <w:bCs/>
+              <w:noProof/>
+              <w:sz w:val="24"/>
+              <w:szCs w:val="24"/>
+            </w:rPr>
+            <w:t>3</w:t>
+          </w:r>
         </w:p>
         <w:p>
           <w:pPr>
@@ -2954,9 +3204,18 @@
                 <w:sz w:val="24"/>
                 <w:szCs w:val="24"/>
               </w:rPr>
-              <w:t>11</w:t>
+              <w:t>1</w:t>
             </w:r>
           </w:hyperlink>
+          <w:r>
+            <w:rPr>
+              <w:rFonts w:ascii="Times New Roman" w:hAnsi="Times New Roman"/>
+              <w:noProof/>
+              <w:sz w:val="24"/>
+              <w:szCs w:val="24"/>
+            </w:rPr>
+            <w:t>3</w:t>
+          </w:r>
         </w:p>
         <w:p>
           <w:pPr>
@@ -3047,9 +3306,18 @@
                 <w:sz w:val="24"/>
                 <w:szCs w:val="24"/>
               </w:rPr>
-              <w:t>12</w:t>
+              <w:t>1</w:t>
             </w:r>
           </w:hyperlink>
+          <w:r>
+            <w:rPr>
+              <w:rFonts w:ascii="Times New Roman" w:hAnsi="Times New Roman"/>
+              <w:noProof/>
+              <w:sz w:val="24"/>
+              <w:szCs w:val="24"/>
+            </w:rPr>
+            <w:t>4</w:t>
+          </w:r>
         </w:p>
         <w:p>
           <w:pPr>
@@ -3137,9 +3405,18 @@
                 <w:sz w:val="24"/>
                 <w:szCs w:val="24"/>
               </w:rPr>
-              <w:t>12</w:t>
+              <w:t>1</w:t>
             </w:r>
           </w:hyperlink>
+          <w:r>
+            <w:rPr>
+              <w:rFonts w:ascii="Times New Roman" w:hAnsi="Times New Roman"/>
+              <w:noProof/>
+              <w:sz w:val="24"/>
+              <w:szCs w:val="24"/>
+            </w:rPr>
+            <w:t>4</w:t>
+          </w:r>
         </w:p>
         <w:p>
           <w:pPr>
@@ -3229,9 +3506,20 @@
                 <w:sz w:val="24"/>
                 <w:szCs w:val="24"/>
               </w:rPr>
-              <w:t>13</w:t>
+              <w:t>1</w:t>
             </w:r>
           </w:hyperlink>
+          <w:r>
+            <w:rPr>
+              <w:rFonts w:ascii="Times New Roman" w:hAnsi="Times New Roman"/>
+              <w:b/>
+              <w:bCs/>
+              <w:noProof/>
+              <w:sz w:val="24"/>
+              <w:szCs w:val="24"/>
+            </w:rPr>
+            <w:t>5</w:t>
+          </w:r>
         </w:p>
         <w:p>
           <w:pPr>
@@ -3319,7 +3607,16 @@
               <w:sz w:val="24"/>
               <w:szCs w:val="24"/>
             </w:rPr>
-            <w:t>13</w:t>
+            <w:t>1</w:t>
+          </w:r>
+          <w:r>
+            <w:rPr>
+              <w:rFonts w:ascii="Times New Roman" w:hAnsi="Times New Roman"/>
+              <w:noProof/>
+              <w:sz w:val="24"/>
+              <w:szCs w:val="24"/>
+            </w:rPr>
+            <w:t>5</w:t>
           </w:r>
         </w:p>
         <w:p>
@@ -4523,25 +4820,21 @@
       <w:bookmarkStart w:id="16" w:name="_Toc42673518"/>
       <w:r>
         <w:rPr>
-          <w:i/>
           <w:noProof/>
-          <w:sz w:val="16"/>
-          <w:szCs w:val="16"/>
-          <w:lang w:val="en-US"/>
         </w:rPr>
         <w:drawing>
-          <wp:anchor distT="0" distB="0" distL="114300" distR="114300" simplePos="0" relativeHeight="251663360" behindDoc="0" locked="0" layoutInCell="1" allowOverlap="1" wp14:anchorId="71648E9C" wp14:editId="173DF249">
+          <wp:anchor distT="0" distB="0" distL="114300" distR="114300" simplePos="0" relativeHeight="251663360" behindDoc="0" locked="0" layoutInCell="1" allowOverlap="1" wp14:anchorId="63E5D3E3" wp14:editId="48D3276A">
             <wp:simplePos x="0" y="0"/>
             <wp:positionH relativeFrom="margin">
-              <wp:align>center</wp:align>
+              <wp:posOffset>-483870</wp:posOffset>
             </wp:positionH>
             <wp:positionV relativeFrom="paragraph">
-              <wp:posOffset>299720</wp:posOffset>
+              <wp:posOffset>422275</wp:posOffset>
             </wp:positionV>
-            <wp:extent cx="7465695" cy="2472484"/>
-            <wp:effectExtent l="0" t="0" r="1905" b="4445"/>
-            <wp:wrapSquare wrapText="bothSides"/>
-            <wp:docPr id="571511309" name="Picture 1" descr="A diagram of a project&#10;&#10;Description automatically generated"/>
+            <wp:extent cx="7024370" cy="2371725"/>
+            <wp:effectExtent l="0" t="0" r="5080" b="9525"/>
+            <wp:wrapTopAndBottom/>
+            <wp:docPr id="165691872" name="Picture 1" descr="A diagram with text on it&#10;&#10;Description automatically generated with medium confidence"/>
             <wp:cNvGraphicFramePr>
               <a:graphicFrameLocks xmlns:a="http://schemas.openxmlformats.org/drawingml/2006/main" noChangeAspect="1"/>
             </wp:cNvGraphicFramePr>
@@ -4549,7 +4842,7 @@
               <a:graphicData uri="http://schemas.openxmlformats.org/drawingml/2006/picture">
                 <pic:pic xmlns:pic="http://schemas.openxmlformats.org/drawingml/2006/picture">
                   <pic:nvPicPr>
-                    <pic:cNvPr id="571511309" name="Picture 1" descr="A diagram of a project&#10;&#10;Description automatically generated"/>
+                    <pic:cNvPr id="165691872" name="Picture 1" descr="A diagram with text on it&#10;&#10;Description automatically generated with medium confidence"/>
                     <pic:cNvPicPr/>
                   </pic:nvPicPr>
                   <pic:blipFill>
@@ -4567,7 +4860,7 @@
                   <pic:spPr>
                     <a:xfrm>
                       <a:off x="0" y="0"/>
-                      <a:ext cx="7465695" cy="2472484"/>
+                      <a:ext cx="7024370" cy="2371725"/>
                     </a:xfrm>
                     <a:prstGeom prst="rect">
                       <a:avLst/>
@@ -4589,6 +4882,13 @@
         <w:t>End products</w:t>
       </w:r>
       <w:bookmarkEnd w:id="16"/>
+    </w:p>
+    <w:p>
+      <w:pPr>
+        <w:rPr>
+          <w:lang w:val="en-GB"/>
+        </w:rPr>
+      </w:pPr>
     </w:p>
     <w:p>
       <w:pPr>
@@ -7070,7 +7370,15 @@
           <w:lang w:val="en-US"/>
         </w:rPr>
         <w:br/>
-        <w:t xml:space="preserve">This version focuses on the essential backend setup, ticket management, and basic user interactions. </w:t>
+      </w:r>
+      <w:r>
+        <w:rPr>
+          <w:rFonts w:ascii="Times New Roman" w:hAnsi="Times New Roman"/>
+          <w:sz w:val="24"/>
+          <w:szCs w:val="24"/>
+          <w:lang w:val="en-US"/>
+        </w:rPr>
+        <w:t xml:space="preserve">This version focuses on delivering the </w:t>
       </w:r>
       <w:r>
         <w:rPr>
@@ -7081,16 +7389,16 @@
           <w:szCs w:val="24"/>
           <w:lang w:val="en-US"/>
         </w:rPr>
-        <w:t>Sprints 1 and 2</w:t>
-      </w:r>
-      <w:r>
-        <w:rPr>
-          <w:rFonts w:ascii="Times New Roman" w:hAnsi="Times New Roman"/>
-          <w:sz w:val="24"/>
-          <w:szCs w:val="24"/>
-          <w:lang w:val="en-US"/>
-        </w:rPr>
-        <w:t xml:space="preserve"> will be dedicated to developing these core features.</w:t>
+        <w:t>must-have</w:t>
+      </w:r>
+      <w:r>
+        <w:rPr>
+          <w:rFonts w:ascii="Times New Roman" w:hAnsi="Times New Roman"/>
+          <w:sz w:val="24"/>
+          <w:szCs w:val="24"/>
+          <w:lang w:val="en-US"/>
+        </w:rPr>
+        <w:t xml:space="preserve"> features across Sprints 1, 2, and 3. The core backend and frontend setup, user authentication, ticket management, and event management are covered.</w:t>
       </w:r>
     </w:p>
     <w:p>
@@ -7149,7 +7457,7 @@
           <w:szCs w:val="24"/>
           <w:lang w:val="en-US"/>
         </w:rPr>
-        <w:t>US1: Book and view tickets</w:t>
+        <w:t>US1: Book tickets</w:t>
       </w:r>
     </w:p>
     <w:p>
@@ -7176,7 +7484,7 @@
           <w:szCs w:val="24"/>
           <w:lang w:val="en-US"/>
         </w:rPr>
-        <w:t>US3: Register an account</w:t>
+        <w:t>US2: View booked tickets</w:t>
       </w:r>
     </w:p>
     <w:p>
@@ -7203,7 +7511,7 @@
           <w:szCs w:val="24"/>
           <w:lang w:val="en-US"/>
         </w:rPr>
-        <w:t>US4: Log in</w:t>
+        <w:t>US3: Search for events</w:t>
       </w:r>
     </w:p>
     <w:p>
@@ -7230,7 +7538,25 @@
           <w:szCs w:val="24"/>
           <w:lang w:val="en-US"/>
         </w:rPr>
-        <w:t>US9: Admin manages user comments</w:t>
+        <w:t>US</w:t>
+      </w:r>
+      <w:r>
+        <w:rPr>
+          <w:rFonts w:ascii="Times New Roman" w:hAnsi="Times New Roman"/>
+          <w:sz w:val="24"/>
+          <w:szCs w:val="24"/>
+          <w:lang w:val="en-US"/>
+        </w:rPr>
+        <w:t>4</w:t>
+      </w:r>
+      <w:r>
+        <w:rPr>
+          <w:rFonts w:ascii="Times New Roman" w:hAnsi="Times New Roman"/>
+          <w:sz w:val="24"/>
+          <w:szCs w:val="24"/>
+          <w:lang w:val="en-US"/>
+        </w:rPr>
+        <w:t>: Register an account</w:t>
       </w:r>
     </w:p>
     <w:p>
@@ -7257,7 +7583,280 @@
           <w:szCs w:val="24"/>
           <w:lang w:val="en-US"/>
         </w:rPr>
-        <w:t>US12: Sales manager creates and edits event listings</w:t>
+        <w:t>US</w:t>
+      </w:r>
+      <w:r>
+        <w:rPr>
+          <w:rFonts w:ascii="Times New Roman" w:hAnsi="Times New Roman"/>
+          <w:sz w:val="24"/>
+          <w:szCs w:val="24"/>
+          <w:lang w:val="en-US"/>
+        </w:rPr>
+        <w:t>5</w:t>
+      </w:r>
+      <w:r>
+        <w:rPr>
+          <w:rFonts w:ascii="Times New Roman" w:hAnsi="Times New Roman"/>
+          <w:sz w:val="24"/>
+          <w:szCs w:val="24"/>
+          <w:lang w:val="en-US"/>
+        </w:rPr>
+        <w:t>: Log in</w:t>
+      </w:r>
+    </w:p>
+    <w:p>
+      <w:pPr>
+        <w:numPr>
+          <w:ilvl w:val="0"/>
+          <w:numId w:val="31"/>
+        </w:numPr>
+        <w:tabs>
+          <w:tab w:val="num" w:pos="720"/>
+        </w:tabs>
+        <w:spacing w:line="360" w:lineRule="auto"/>
+        <w:rPr>
+          <w:rFonts w:ascii="Times New Roman" w:hAnsi="Times New Roman"/>
+          <w:sz w:val="24"/>
+          <w:szCs w:val="24"/>
+          <w:lang w:val="en-US"/>
+        </w:rPr>
+      </w:pPr>
+      <w:r>
+        <w:rPr>
+          <w:rFonts w:ascii="Times New Roman" w:hAnsi="Times New Roman"/>
+          <w:sz w:val="24"/>
+          <w:szCs w:val="24"/>
+        </w:rPr>
+        <w:t>US11</w:t>
+      </w:r>
+      <w:r>
+        <w:rPr>
+          <w:rFonts w:ascii="Times New Roman" w:hAnsi="Times New Roman"/>
+          <w:b/>
+          <w:bCs/>
+          <w:sz w:val="24"/>
+          <w:szCs w:val="24"/>
+        </w:rPr>
+        <w:t>:</w:t>
+      </w:r>
+      <w:r>
+        <w:rPr>
+          <w:rFonts w:ascii="Times New Roman" w:hAnsi="Times New Roman"/>
+          <w:sz w:val="24"/>
+          <w:szCs w:val="24"/>
+        </w:rPr>
+        <w:t xml:space="preserve"> </w:t>
+      </w:r>
+      <w:proofErr w:type="spellStart"/>
+      <w:r>
+        <w:rPr>
+          <w:rFonts w:ascii="Times New Roman" w:hAnsi="Times New Roman"/>
+          <w:sz w:val="24"/>
+          <w:szCs w:val="24"/>
+        </w:rPr>
+        <w:t>Admin</w:t>
+      </w:r>
+      <w:proofErr w:type="spellEnd"/>
+      <w:r>
+        <w:rPr>
+          <w:rFonts w:ascii="Times New Roman" w:hAnsi="Times New Roman"/>
+          <w:sz w:val="24"/>
+          <w:szCs w:val="24"/>
+        </w:rPr>
+        <w:t xml:space="preserve"> </w:t>
+      </w:r>
+      <w:proofErr w:type="spellStart"/>
+      <w:r>
+        <w:rPr>
+          <w:rFonts w:ascii="Times New Roman" w:hAnsi="Times New Roman"/>
+          <w:sz w:val="24"/>
+          <w:szCs w:val="24"/>
+        </w:rPr>
+        <w:t>manages</w:t>
+      </w:r>
+      <w:proofErr w:type="spellEnd"/>
+      <w:r>
+        <w:rPr>
+          <w:rFonts w:ascii="Times New Roman" w:hAnsi="Times New Roman"/>
+          <w:sz w:val="24"/>
+          <w:szCs w:val="24"/>
+        </w:rPr>
+        <w:t xml:space="preserve"> user </w:t>
+      </w:r>
+      <w:proofErr w:type="spellStart"/>
+      <w:r>
+        <w:rPr>
+          <w:rFonts w:ascii="Times New Roman" w:hAnsi="Times New Roman"/>
+          <w:sz w:val="24"/>
+          <w:szCs w:val="24"/>
+        </w:rPr>
+        <w:t>comments</w:t>
+      </w:r>
+      <w:proofErr w:type="spellEnd"/>
+    </w:p>
+    <w:p>
+      <w:pPr>
+        <w:numPr>
+          <w:ilvl w:val="0"/>
+          <w:numId w:val="31"/>
+        </w:numPr>
+        <w:tabs>
+          <w:tab w:val="num" w:pos="720"/>
+        </w:tabs>
+        <w:spacing w:line="360" w:lineRule="auto"/>
+        <w:rPr>
+          <w:rFonts w:ascii="Times New Roman" w:hAnsi="Times New Roman"/>
+          <w:sz w:val="24"/>
+          <w:szCs w:val="24"/>
+          <w:lang w:val="en-US"/>
+        </w:rPr>
+      </w:pPr>
+      <w:r>
+        <w:rPr>
+          <w:rFonts w:ascii="Times New Roman" w:hAnsi="Times New Roman"/>
+          <w:sz w:val="24"/>
+          <w:szCs w:val="24"/>
+          <w:lang w:val="en-US"/>
+        </w:rPr>
+        <w:t>US12:</w:t>
+      </w:r>
+      <w:r>
+        <w:rPr>
+          <w:rFonts w:ascii="Times New Roman" w:hAnsi="Times New Roman"/>
+          <w:sz w:val="24"/>
+          <w:szCs w:val="24"/>
+        </w:rPr>
+        <w:t xml:space="preserve"> </w:t>
+      </w:r>
+      <w:proofErr w:type="spellStart"/>
+      <w:r>
+        <w:rPr>
+          <w:rFonts w:ascii="Times New Roman" w:hAnsi="Times New Roman"/>
+          <w:sz w:val="24"/>
+          <w:szCs w:val="24"/>
+        </w:rPr>
+        <w:t>Admin</w:t>
+      </w:r>
+      <w:proofErr w:type="spellEnd"/>
+      <w:r>
+        <w:rPr>
+          <w:rFonts w:ascii="Times New Roman" w:hAnsi="Times New Roman"/>
+          <w:sz w:val="24"/>
+          <w:szCs w:val="24"/>
+        </w:rPr>
+        <w:t xml:space="preserve"> </w:t>
+      </w:r>
+      <w:proofErr w:type="spellStart"/>
+      <w:r>
+        <w:rPr>
+          <w:rFonts w:ascii="Times New Roman" w:hAnsi="Times New Roman"/>
+          <w:sz w:val="24"/>
+          <w:szCs w:val="24"/>
+        </w:rPr>
+        <w:t>manages</w:t>
+      </w:r>
+      <w:proofErr w:type="spellEnd"/>
+      <w:r>
+        <w:rPr>
+          <w:rFonts w:ascii="Times New Roman" w:hAnsi="Times New Roman"/>
+          <w:sz w:val="24"/>
+          <w:szCs w:val="24"/>
+        </w:rPr>
+        <w:t xml:space="preserve"> users</w:t>
+      </w:r>
+    </w:p>
+    <w:p>
+      <w:pPr>
+        <w:numPr>
+          <w:ilvl w:val="0"/>
+          <w:numId w:val="31"/>
+        </w:numPr>
+        <w:tabs>
+          <w:tab w:val="num" w:pos="720"/>
+        </w:tabs>
+        <w:spacing w:line="360" w:lineRule="auto"/>
+        <w:rPr>
+          <w:rFonts w:ascii="Times New Roman" w:hAnsi="Times New Roman"/>
+          <w:sz w:val="24"/>
+          <w:szCs w:val="24"/>
+          <w:lang w:val="en-US"/>
+        </w:rPr>
+      </w:pPr>
+      <w:r>
+        <w:rPr>
+          <w:rFonts w:ascii="Times New Roman" w:hAnsi="Times New Roman"/>
+          <w:sz w:val="24"/>
+          <w:szCs w:val="24"/>
+          <w:lang w:val="en-US"/>
+        </w:rPr>
+        <w:t>US14</w:t>
+      </w:r>
+      <w:r>
+        <w:rPr>
+          <w:rFonts w:ascii="Times New Roman" w:hAnsi="Times New Roman"/>
+          <w:b/>
+          <w:bCs/>
+          <w:sz w:val="24"/>
+          <w:szCs w:val="24"/>
+          <w:lang w:val="en-US"/>
+        </w:rPr>
+        <w:t>:</w:t>
+      </w:r>
+      <w:r>
+        <w:rPr>
+          <w:rFonts w:ascii="Times New Roman" w:hAnsi="Times New Roman"/>
+          <w:sz w:val="24"/>
+          <w:szCs w:val="24"/>
+          <w:lang w:val="en-US"/>
+        </w:rPr>
+        <w:t xml:space="preserve"> Sales manager creates event listings</w:t>
+      </w:r>
+    </w:p>
+    <w:p>
+      <w:pPr>
+        <w:numPr>
+          <w:ilvl w:val="0"/>
+          <w:numId w:val="31"/>
+        </w:numPr>
+        <w:tabs>
+          <w:tab w:val="num" w:pos="720"/>
+        </w:tabs>
+        <w:spacing w:line="360" w:lineRule="auto"/>
+        <w:rPr>
+          <w:rFonts w:ascii="Times New Roman" w:hAnsi="Times New Roman"/>
+          <w:sz w:val="24"/>
+          <w:szCs w:val="24"/>
+          <w:lang w:val="en-US"/>
+        </w:rPr>
+      </w:pPr>
+      <w:r>
+        <w:rPr>
+          <w:rFonts w:ascii="Times New Roman" w:hAnsi="Times New Roman"/>
+          <w:sz w:val="24"/>
+          <w:szCs w:val="24"/>
+          <w:lang w:val="en-US"/>
+        </w:rPr>
+        <w:t>US15</w:t>
+      </w:r>
+      <w:r>
+        <w:rPr>
+          <w:rFonts w:ascii="Times New Roman" w:hAnsi="Times New Roman"/>
+          <w:b/>
+          <w:bCs/>
+          <w:sz w:val="24"/>
+          <w:szCs w:val="24"/>
+          <w:lang w:val="en-US"/>
+        </w:rPr>
+        <w:t>:</w:t>
+      </w:r>
+      <w:r>
+        <w:rPr>
+          <w:rFonts w:ascii="Times New Roman" w:hAnsi="Times New Roman"/>
+          <w:sz w:val="24"/>
+          <w:szCs w:val="24"/>
+          <w:lang w:val="en-US"/>
+        </w:rPr>
+        <w:t xml:space="preserve"> Sales manager edits event listings</w:t>
       </w:r>
     </w:p>
     <w:p>
@@ -7303,7 +7902,15 @@
           <w:lang w:val="en-US"/>
         </w:rPr>
         <w:br/>
-        <w:t xml:space="preserve">This version will cover advanced features like role-based access, password resets, and admin reporting. </w:t>
+      </w:r>
+      <w:r>
+        <w:rPr>
+          <w:rFonts w:ascii="Times New Roman" w:hAnsi="Times New Roman"/>
+          <w:sz w:val="24"/>
+          <w:szCs w:val="24"/>
+          <w:lang w:val="en-US"/>
+        </w:rPr>
+        <w:t xml:space="preserve">This version covers </w:t>
       </w:r>
       <w:r>
         <w:rPr>
@@ -7314,16 +7921,60 @@
           <w:szCs w:val="24"/>
           <w:lang w:val="en-US"/>
         </w:rPr>
-        <w:t>Sprints 3 and 4</w:t>
-      </w:r>
-      <w:r>
-        <w:rPr>
-          <w:rFonts w:ascii="Times New Roman" w:hAnsi="Times New Roman"/>
-          <w:sz w:val="24"/>
-          <w:szCs w:val="24"/>
-          <w:lang w:val="en-US"/>
-        </w:rPr>
-        <w:t xml:space="preserve"> will focus on implementing these features.</w:t>
+        <w:t>should-have</w:t>
+      </w:r>
+      <w:r>
+        <w:rPr>
+          <w:rFonts w:ascii="Times New Roman" w:hAnsi="Times New Roman"/>
+          <w:sz w:val="24"/>
+          <w:szCs w:val="24"/>
+          <w:lang w:val="en-US"/>
+        </w:rPr>
+        <w:t xml:space="preserve"> features, including password resets, admin reporting, and real-time notifications or chat. </w:t>
+      </w:r>
+      <w:r>
+        <w:rPr>
+          <w:rFonts w:ascii="Times New Roman" w:hAnsi="Times New Roman"/>
+          <w:sz w:val="24"/>
+          <w:szCs w:val="24"/>
+        </w:rPr>
+        <w:t xml:space="preserve">Sprints 4 </w:t>
+      </w:r>
+      <w:proofErr w:type="spellStart"/>
+      <w:r>
+        <w:rPr>
+          <w:rFonts w:ascii="Times New Roman" w:hAnsi="Times New Roman"/>
+          <w:sz w:val="24"/>
+          <w:szCs w:val="24"/>
+        </w:rPr>
+        <w:t>and</w:t>
+      </w:r>
+      <w:proofErr w:type="spellEnd"/>
+      <w:r>
+        <w:rPr>
+          <w:rFonts w:ascii="Times New Roman" w:hAnsi="Times New Roman"/>
+          <w:sz w:val="24"/>
+          <w:szCs w:val="24"/>
+        </w:rPr>
+        <w:t xml:space="preserve"> 5 </w:t>
+      </w:r>
+      <w:proofErr w:type="spellStart"/>
+      <w:r>
+        <w:rPr>
+          <w:rFonts w:ascii="Times New Roman" w:hAnsi="Times New Roman"/>
+          <w:sz w:val="24"/>
+          <w:szCs w:val="24"/>
+        </w:rPr>
+        <w:t>will</w:t>
+      </w:r>
+      <w:proofErr w:type="spellEnd"/>
+      <w:r>
+        <w:rPr>
+          <w:rFonts w:ascii="Times New Roman" w:hAnsi="Times New Roman"/>
+          <w:sz w:val="24"/>
+          <w:szCs w:val="24"/>
+        </w:rPr>
+        <w:t xml:space="preserve"> focus on these features.</w:t>
       </w:r>
     </w:p>
     <w:p>
@@ -7382,7 +8033,25 @@
           <w:szCs w:val="24"/>
           <w:lang w:val="en-US"/>
         </w:rPr>
-        <w:t>US5: Reset password</w:t>
+        <w:t>US</w:t>
+      </w:r>
+      <w:r>
+        <w:rPr>
+          <w:rFonts w:ascii="Times New Roman" w:hAnsi="Times New Roman"/>
+          <w:sz w:val="24"/>
+          <w:szCs w:val="24"/>
+          <w:lang w:val="en-US"/>
+        </w:rPr>
+        <w:t>6</w:t>
+      </w:r>
+      <w:r>
+        <w:rPr>
+          <w:rFonts w:ascii="Times New Roman" w:hAnsi="Times New Roman"/>
+          <w:sz w:val="24"/>
+          <w:szCs w:val="24"/>
+          <w:lang w:val="en-US"/>
+        </w:rPr>
+        <w:t>: Reset password</w:t>
       </w:r>
     </w:p>
     <w:p>
@@ -7409,7 +8078,7 @@
           <w:szCs w:val="24"/>
           <w:lang w:val="en-US"/>
         </w:rPr>
-        <w:t>US10: Admin manages users</w:t>
+        <w:t>US7: Real-time notification</w:t>
       </w:r>
     </w:p>
     <w:p>
@@ -7436,7 +8105,52 @@
           <w:szCs w:val="24"/>
           <w:lang w:val="en-US"/>
         </w:rPr>
-        <w:t>US11: Admin generates reports on ticket sales and user activity</w:t>
+        <w:t>US8: Real-time chat support</w:t>
+      </w:r>
+    </w:p>
+    <w:p>
+      <w:pPr>
+        <w:numPr>
+          <w:ilvl w:val="0"/>
+          <w:numId w:val="32"/>
+        </w:numPr>
+        <w:tabs>
+          <w:tab w:val="num" w:pos="720"/>
+        </w:tabs>
+        <w:spacing w:line="360" w:lineRule="auto"/>
+        <w:rPr>
+          <w:rFonts w:ascii="Times New Roman" w:hAnsi="Times New Roman"/>
+          <w:sz w:val="24"/>
+          <w:szCs w:val="24"/>
+          <w:lang w:val="en-US"/>
+        </w:rPr>
+      </w:pPr>
+      <w:r>
+        <w:rPr>
+          <w:rFonts w:ascii="Times New Roman" w:hAnsi="Times New Roman"/>
+          <w:sz w:val="24"/>
+          <w:szCs w:val="24"/>
+          <w:lang w:val="en-US"/>
+        </w:rPr>
+        <w:t>US1</w:t>
+      </w:r>
+      <w:r>
+        <w:rPr>
+          <w:rFonts w:ascii="Times New Roman" w:hAnsi="Times New Roman"/>
+          <w:sz w:val="24"/>
+          <w:szCs w:val="24"/>
+          <w:lang w:val="en-US"/>
+        </w:rPr>
+        <w:t>3</w:t>
+      </w:r>
+      <w:r>
+        <w:rPr>
+          <w:rFonts w:ascii="Times New Roman" w:hAnsi="Times New Roman"/>
+          <w:sz w:val="24"/>
+          <w:szCs w:val="24"/>
+          <w:lang w:val="en-US"/>
+        </w:rPr>
+        <w:t>: Admin generates reports on ticket sales and user activity</w:t>
       </w:r>
     </w:p>
     <w:p>
@@ -7482,7 +8196,15 @@
           <w:lang w:val="en-US"/>
         </w:rPr>
         <w:br/>
-        <w:t xml:space="preserve">This version focuses on real-time notifications or chat and other optional features like event recommendations and seat selection. </w:t>
+      </w:r>
+      <w:r>
+        <w:rPr>
+          <w:rFonts w:ascii="Times New Roman" w:hAnsi="Times New Roman"/>
+          <w:sz w:val="24"/>
+          <w:szCs w:val="24"/>
+          <w:lang w:val="en-US"/>
+        </w:rPr>
+        <w:t xml:space="preserve">This version focuses on </w:t>
       </w:r>
       <w:r>
         <w:rPr>
@@ -7493,16 +8215,16 @@
           <w:szCs w:val="24"/>
           <w:lang w:val="en-US"/>
         </w:rPr>
-        <w:t>Sprints 5 and 6</w:t>
-      </w:r>
-      <w:r>
-        <w:rPr>
-          <w:rFonts w:ascii="Times New Roman" w:hAnsi="Times New Roman"/>
-          <w:sz w:val="24"/>
-          <w:szCs w:val="24"/>
-          <w:lang w:val="en-US"/>
-        </w:rPr>
-        <w:t xml:space="preserve"> will complete the system, including essential real-time user interaction. Event recommendations and seat selection will be added if time permits.</w:t>
+        <w:t>could-have</w:t>
+      </w:r>
+      <w:r>
+        <w:rPr>
+          <w:rFonts w:ascii="Times New Roman" w:hAnsi="Times New Roman"/>
+          <w:sz w:val="24"/>
+          <w:szCs w:val="24"/>
+          <w:lang w:val="en-US"/>
+        </w:rPr>
+        <w:t xml:space="preserve"> features such as event recommendations and seat selection. Sprint 6 will complete the system, including these optional features if time permits.</w:t>
       </w:r>
     </w:p>
     <w:p>
@@ -7561,7 +8283,25 @@
           <w:szCs w:val="24"/>
           <w:lang w:val="en-US"/>
         </w:rPr>
-        <w:t xml:space="preserve">US6: Real-time notifications or chat support </w:t>
+        <w:t>US</w:t>
+      </w:r>
+      <w:r>
+        <w:rPr>
+          <w:rFonts w:ascii="Times New Roman" w:hAnsi="Times New Roman"/>
+          <w:sz w:val="24"/>
+          <w:szCs w:val="24"/>
+          <w:lang w:val="en-US"/>
+        </w:rPr>
+        <w:t>9</w:t>
+      </w:r>
+      <w:r>
+        <w:rPr>
+          <w:rFonts w:ascii="Times New Roman" w:hAnsi="Times New Roman"/>
+          <w:sz w:val="24"/>
+          <w:szCs w:val="24"/>
+          <w:lang w:val="en-US"/>
+        </w:rPr>
+        <w:t xml:space="preserve">: Event recommendations </w:t>
       </w:r>
     </w:p>
     <w:p>
@@ -7588,68 +8328,26 @@
           <w:szCs w:val="24"/>
           <w:lang w:val="en-US"/>
         </w:rPr>
-        <w:t xml:space="preserve">US7: Event recommendations </w:t>
-      </w:r>
-    </w:p>
-    <w:p>
-      <w:pPr>
-        <w:numPr>
-          <w:ilvl w:val="0"/>
-          <w:numId w:val="33"/>
-        </w:numPr>
-        <w:tabs>
-          <w:tab w:val="num" w:pos="720"/>
-        </w:tabs>
-        <w:spacing w:line="360" w:lineRule="auto"/>
-        <w:rPr>
-          <w:rFonts w:ascii="Times New Roman" w:hAnsi="Times New Roman"/>
-          <w:sz w:val="24"/>
-          <w:szCs w:val="24"/>
-          <w:lang w:val="en-US"/>
-        </w:rPr>
-      </w:pPr>
-      <w:r>
-        <w:rPr>
-          <w:rFonts w:ascii="Times New Roman" w:hAnsi="Times New Roman"/>
-          <w:sz w:val="24"/>
-          <w:szCs w:val="24"/>
-          <w:lang w:val="en-US"/>
-        </w:rPr>
-        <w:t xml:space="preserve">US8: Seat selection using a floor plan </w:t>
-      </w:r>
-    </w:p>
-    <w:p>
-      <w:pPr>
-        <w:spacing w:line="360" w:lineRule="auto"/>
-        <w:rPr>
-          <w:rFonts w:ascii="Times New Roman" w:hAnsi="Times New Roman"/>
-          <w:sz w:val="24"/>
-          <w:szCs w:val="24"/>
-          <w:lang w:val="en-US"/>
-        </w:rPr>
-      </w:pPr>
-    </w:p>
-    <w:p>
-      <w:pPr>
-        <w:spacing w:line="360" w:lineRule="auto"/>
-        <w:rPr>
-          <w:rFonts w:ascii="Times New Roman" w:hAnsi="Times New Roman"/>
-          <w:sz w:val="24"/>
-          <w:szCs w:val="24"/>
-          <w:lang w:val="en-US"/>
-        </w:rPr>
-      </w:pPr>
-    </w:p>
-    <w:p>
-      <w:pPr>
-        <w:spacing w:line="360" w:lineRule="auto"/>
-        <w:rPr>
-          <w:rFonts w:ascii="Times New Roman" w:hAnsi="Times New Roman"/>
-          <w:sz w:val="24"/>
-          <w:szCs w:val="24"/>
-          <w:lang w:val="en-US"/>
-        </w:rPr>
-      </w:pPr>
+        <w:t>US</w:t>
+      </w:r>
+      <w:r>
+        <w:rPr>
+          <w:rFonts w:ascii="Times New Roman" w:hAnsi="Times New Roman"/>
+          <w:sz w:val="24"/>
+          <w:szCs w:val="24"/>
+          <w:lang w:val="en-US"/>
+        </w:rPr>
+        <w:t>10</w:t>
+      </w:r>
+      <w:r>
+        <w:rPr>
+          <w:rFonts w:ascii="Times New Roman" w:hAnsi="Times New Roman"/>
+          <w:sz w:val="24"/>
+          <w:szCs w:val="24"/>
+          <w:lang w:val="en-US"/>
+        </w:rPr>
+        <w:t xml:space="preserve">: Seat selection using a floor plan </w:t>
+      </w:r>
     </w:p>
     <w:p>
       <w:pPr>
@@ -8091,11 +8789,113 @@
             <w:r>
               <w:rPr>
                 <w:rFonts w:ascii="Times New Roman" w:hAnsi="Times New Roman"/>
-                <w:sz w:val="24"/>
-                <w:szCs w:val="24"/>
-                <w:lang w:val="en-US"/>
-              </w:rPr>
-              <w:t>Backend REST API setup with 3 working endpoints, CI/CD environment initialized</w:t>
+                <w:b/>
+                <w:bCs/>
+                <w:sz w:val="24"/>
+                <w:szCs w:val="24"/>
+                <w:lang w:val="en-US"/>
+              </w:rPr>
+              <w:t xml:space="preserve">- </w:t>
+            </w:r>
+            <w:r>
+              <w:rPr>
+                <w:rFonts w:ascii="Times New Roman" w:hAnsi="Times New Roman"/>
+                <w:b/>
+                <w:bCs/>
+                <w:sz w:val="24"/>
+                <w:szCs w:val="24"/>
+                <w:lang w:val="en-US"/>
+              </w:rPr>
+              <w:t>Backend REST API setup:</w:t>
+            </w:r>
+            <w:r>
+              <w:rPr>
+                <w:rFonts w:ascii="Times New Roman" w:hAnsi="Times New Roman"/>
+                <w:sz w:val="24"/>
+                <w:szCs w:val="24"/>
+                <w:lang w:val="en-US"/>
+              </w:rPr>
+              <w:t xml:space="preserve"> 3 working endpoints (GET, POST, DELETE), CI/CD initialized. Layering, dependency inversion, controller, business, </w:t>
+            </w:r>
+            <w:r>
+              <w:rPr>
+                <w:rFonts w:ascii="Times New Roman" w:hAnsi="Times New Roman"/>
+                <w:sz w:val="24"/>
+                <w:szCs w:val="24"/>
+                <w:lang w:val="en-US"/>
+              </w:rPr>
+              <w:t xml:space="preserve">and </w:t>
+            </w:r>
+            <w:r>
+              <w:rPr>
+                <w:rFonts w:ascii="Times New Roman" w:hAnsi="Times New Roman"/>
+                <w:sz w:val="24"/>
+                <w:szCs w:val="24"/>
+                <w:lang w:val="en-US"/>
+              </w:rPr>
+              <w:t>persistence layers.</w:t>
+            </w:r>
+          </w:p>
+          <w:p>
+            <w:pPr>
+              <w:spacing w:line="360" w:lineRule="auto"/>
+              <w:rPr>
+                <w:rFonts w:ascii="Times New Roman" w:hAnsi="Times New Roman"/>
+                <w:sz w:val="24"/>
+                <w:szCs w:val="24"/>
+                <w:lang w:val="en-US"/>
+              </w:rPr>
+            </w:pPr>
+            <w:r>
+              <w:rPr>
+                <w:rFonts w:ascii="Times New Roman" w:hAnsi="Times New Roman"/>
+                <w:b/>
+                <w:bCs/>
+                <w:sz w:val="24"/>
+                <w:szCs w:val="24"/>
+                <w:lang w:val="en-US"/>
+              </w:rPr>
+              <w:t>- Project Plan Document:</w:t>
+            </w:r>
+            <w:r>
+              <w:rPr>
+                <w:rFonts w:ascii="Times New Roman" w:hAnsi="Times New Roman"/>
+                <w:sz w:val="24"/>
+                <w:szCs w:val="24"/>
+                <w:lang w:val="en-US"/>
+              </w:rPr>
+              <w:t xml:space="preserve"> Finalized plan and initial backlog in Jira.</w:t>
+            </w:r>
+          </w:p>
+          <w:p>
+            <w:pPr>
+              <w:spacing w:line="360" w:lineRule="auto"/>
+              <w:rPr>
+                <w:rFonts w:ascii="Times New Roman" w:hAnsi="Times New Roman"/>
+                <w:sz w:val="24"/>
+                <w:szCs w:val="24"/>
+                <w:lang w:val="en-US"/>
+              </w:rPr>
+            </w:pPr>
+            <w:r>
+              <w:rPr>
+                <w:rFonts w:ascii="Times New Roman" w:hAnsi="Times New Roman"/>
+                <w:b/>
+                <w:bCs/>
+                <w:sz w:val="24"/>
+                <w:szCs w:val="24"/>
+                <w:lang w:val="en-US"/>
+              </w:rPr>
+              <w:t>- Initial Tests:</w:t>
+            </w:r>
+            <w:r>
+              <w:rPr>
+                <w:rFonts w:ascii="Times New Roman" w:hAnsi="Times New Roman"/>
+                <w:sz w:val="24"/>
+                <w:szCs w:val="24"/>
+                <w:lang w:val="en-US"/>
+              </w:rPr>
+              <w:t xml:space="preserve"> Unit tests integrated with CI/CD pipeline.</w:t>
             </w:r>
           </w:p>
         </w:tc>
@@ -8265,11 +9065,108 @@
             <w:r>
               <w:rPr>
                 <w:rFonts w:ascii="Times New Roman" w:hAnsi="Times New Roman"/>
-                <w:sz w:val="24"/>
-                <w:szCs w:val="24"/>
-                <w:lang w:val="en-US"/>
-              </w:rPr>
-              <w:t>Frontend setup, basic user authentication, admin comment management, and sales manager's event management</w:t>
+                <w:b/>
+                <w:bCs/>
+                <w:sz w:val="24"/>
+                <w:szCs w:val="24"/>
+                <w:lang w:val="en-US"/>
+              </w:rPr>
+              <w:t>- Frontend Setup:</w:t>
+            </w:r>
+            <w:r>
+              <w:rPr>
+                <w:rFonts w:ascii="Times New Roman" w:hAnsi="Times New Roman"/>
+                <w:sz w:val="24"/>
+                <w:szCs w:val="24"/>
+                <w:lang w:val="en-US"/>
+              </w:rPr>
+              <w:t xml:space="preserve"> Initial React app setup with one backend service consumption.</w:t>
+            </w:r>
+          </w:p>
+          <w:p>
+            <w:pPr>
+              <w:spacing w:line="360" w:lineRule="auto"/>
+              <w:rPr>
+                <w:rFonts w:ascii="Times New Roman" w:hAnsi="Times New Roman"/>
+                <w:sz w:val="24"/>
+                <w:szCs w:val="24"/>
+                <w:lang w:val="en-US"/>
+              </w:rPr>
+            </w:pPr>
+            <w:r>
+              <w:rPr>
+                <w:rFonts w:ascii="Times New Roman" w:hAnsi="Times New Roman"/>
+                <w:b/>
+                <w:bCs/>
+                <w:sz w:val="24"/>
+                <w:szCs w:val="24"/>
+                <w:lang w:val="en-US"/>
+              </w:rPr>
+              <w:t>- User Authentication:</w:t>
+            </w:r>
+            <w:r>
+              <w:rPr>
+                <w:rFonts w:ascii="Times New Roman" w:hAnsi="Times New Roman"/>
+                <w:sz w:val="24"/>
+                <w:szCs w:val="24"/>
+                <w:lang w:val="en-US"/>
+              </w:rPr>
+              <w:t xml:space="preserve"> Register (US4), Log in (US5), User Account Management (US12).</w:t>
+            </w:r>
+          </w:p>
+          <w:p>
+            <w:pPr>
+              <w:spacing w:line="360" w:lineRule="auto"/>
+              <w:rPr>
+                <w:rFonts w:ascii="Times New Roman" w:hAnsi="Times New Roman"/>
+                <w:b/>
+                <w:bCs/>
+                <w:sz w:val="24"/>
+                <w:szCs w:val="24"/>
+                <w:lang w:val="en-US"/>
+              </w:rPr>
+            </w:pPr>
+            <w:r>
+              <w:rPr>
+                <w:rFonts w:ascii="Times New Roman" w:hAnsi="Times New Roman"/>
+                <w:b/>
+                <w:bCs/>
+                <w:sz w:val="24"/>
+                <w:szCs w:val="24"/>
+                <w:lang w:val="en-US"/>
+              </w:rPr>
+              <w:t>- CORS Configuration in Controllers.</w:t>
+            </w:r>
+          </w:p>
+          <w:p>
+            <w:pPr>
+              <w:spacing w:line="360" w:lineRule="auto"/>
+              <w:rPr>
+                <w:rFonts w:ascii="Times New Roman" w:hAnsi="Times New Roman"/>
+                <w:sz w:val="24"/>
+                <w:szCs w:val="24"/>
+                <w:lang w:val="en-US"/>
+              </w:rPr>
+            </w:pPr>
+            <w:r>
+              <w:rPr>
+                <w:rFonts w:ascii="Times New Roman" w:hAnsi="Times New Roman"/>
+                <w:b/>
+                <w:bCs/>
+                <w:sz w:val="24"/>
+                <w:szCs w:val="24"/>
+                <w:lang w:val="en-US"/>
+              </w:rPr>
+              <w:t>- Documentation:</w:t>
+            </w:r>
+            <w:r>
+              <w:rPr>
+                <w:rFonts w:ascii="Times New Roman" w:hAnsi="Times New Roman"/>
+                <w:sz w:val="24"/>
+                <w:szCs w:val="24"/>
+                <w:lang w:val="en-US"/>
+              </w:rPr>
+              <w:t xml:space="preserve"> Design Document V1 with C4 model (Levels 1-3), SOLID principles.</w:t>
             </w:r>
           </w:p>
         </w:tc>
@@ -8308,14 +9205,13 @@
                 <w:sz w:val="24"/>
                 <w:szCs w:val="24"/>
               </w:rPr>
-              <w:t>Version 1 Complete</w:t>
+              <w:t>Sprint 3</w:t>
             </w:r>
           </w:p>
         </w:tc>
         <w:tc>
           <w:tcPr>
-            <w:tcW w:w="7920" w:type="dxa"/>
-            <w:gridSpan w:val="4"/>
+            <w:tcW w:w="2070" w:type="dxa"/>
             <w:tcBorders>
               <w:top w:val="single" w:sz="4" w:space="0" w:color="DDD9C3" w:themeColor="background2" w:themeShade="E6"/>
               <w:left w:val="single" w:sz="4" w:space="0" w:color="DDD9C3" w:themeColor="background2" w:themeShade="E6"/>
@@ -8332,7 +9228,6 @@
                 <w:rFonts w:ascii="Times New Roman" w:hAnsi="Times New Roman"/>
                 <w:sz w:val="24"/>
                 <w:szCs w:val="24"/>
-                <w:lang w:val="en-US"/>
               </w:rPr>
             </w:pPr>
             <w:r>
@@ -8340,9 +9235,195 @@
                 <w:rFonts w:ascii="Times New Roman" w:hAnsi="Times New Roman"/>
                 <w:sz w:val="24"/>
                 <w:szCs w:val="24"/>
-                <w:lang w:val="en-US"/>
-              </w:rPr>
-              <w:t>V1 delivers the Minimum Viable Product (MVP) with core features</w:t>
+              </w:rPr>
+              <w:t>4 weeks</w:t>
+            </w:r>
+          </w:p>
+        </w:tc>
+        <w:tc>
+          <w:tcPr>
+            <w:tcW w:w="1530" w:type="dxa"/>
+            <w:tcBorders>
+              <w:top w:val="single" w:sz="4" w:space="0" w:color="DDD9C3" w:themeColor="background2" w:themeShade="E6"/>
+              <w:left w:val="single" w:sz="4" w:space="0" w:color="DDD9C3" w:themeColor="background2" w:themeShade="E6"/>
+              <w:bottom w:val="single" w:sz="4" w:space="0" w:color="DDD9C3" w:themeColor="background2" w:themeShade="E6"/>
+              <w:right w:val="single" w:sz="4" w:space="0" w:color="DDD9C3" w:themeColor="background2" w:themeShade="E6"/>
+            </w:tcBorders>
+            <w:vAlign w:val="center"/>
+          </w:tcPr>
+          <w:p>
+            <w:pPr>
+              <w:spacing w:line="360" w:lineRule="auto"/>
+              <w:jc w:val="center"/>
+              <w:rPr>
+                <w:rFonts w:ascii="Times New Roman" w:hAnsi="Times New Roman"/>
+                <w:sz w:val="24"/>
+                <w:szCs w:val="24"/>
+              </w:rPr>
+            </w:pPr>
+            <w:proofErr w:type="spellStart"/>
+            <w:r>
+              <w:rPr>
+                <w:rFonts w:ascii="Times New Roman" w:hAnsi="Times New Roman"/>
+                <w:sz w:val="24"/>
+                <w:szCs w:val="24"/>
+              </w:rPr>
+              <w:t>Oct</w:t>
+            </w:r>
+            <w:proofErr w:type="spellEnd"/>
+            <w:r>
+              <w:rPr>
+                <w:rFonts w:ascii="Times New Roman" w:hAnsi="Times New Roman"/>
+                <w:sz w:val="24"/>
+                <w:szCs w:val="24"/>
+              </w:rPr>
+              <w:t xml:space="preserve"> 14, 2024</w:t>
+            </w:r>
+          </w:p>
+        </w:tc>
+        <w:tc>
+          <w:tcPr>
+            <w:tcW w:w="1530" w:type="dxa"/>
+            <w:tcBorders>
+              <w:top w:val="single" w:sz="4" w:space="0" w:color="DDD9C3" w:themeColor="background2" w:themeShade="E6"/>
+              <w:left w:val="single" w:sz="4" w:space="0" w:color="DDD9C3" w:themeColor="background2" w:themeShade="E6"/>
+              <w:bottom w:val="single" w:sz="4" w:space="0" w:color="DDD9C3" w:themeColor="background2" w:themeShade="E6"/>
+              <w:right w:val="single" w:sz="4" w:space="0" w:color="DDD9C3" w:themeColor="background2" w:themeShade="E6"/>
+            </w:tcBorders>
+            <w:vAlign w:val="center"/>
+          </w:tcPr>
+          <w:p>
+            <w:pPr>
+              <w:spacing w:line="360" w:lineRule="auto"/>
+              <w:jc w:val="center"/>
+              <w:rPr>
+                <w:rFonts w:ascii="Times New Roman" w:hAnsi="Times New Roman"/>
+                <w:sz w:val="24"/>
+                <w:szCs w:val="24"/>
+              </w:rPr>
+            </w:pPr>
+            <w:r>
+              <w:rPr>
+                <w:rFonts w:ascii="Times New Roman" w:hAnsi="Times New Roman"/>
+                <w:sz w:val="24"/>
+                <w:szCs w:val="24"/>
+              </w:rPr>
+              <w:t>Nov 8, 2024</w:t>
+            </w:r>
+          </w:p>
+        </w:tc>
+        <w:tc>
+          <w:tcPr>
+            <w:tcW w:w="2790" w:type="dxa"/>
+            <w:tcBorders>
+              <w:top w:val="single" w:sz="4" w:space="0" w:color="DDD9C3" w:themeColor="background2" w:themeShade="E6"/>
+              <w:left w:val="single" w:sz="4" w:space="0" w:color="DDD9C3" w:themeColor="background2" w:themeShade="E6"/>
+              <w:bottom w:val="single" w:sz="4" w:space="0" w:color="DDD9C3" w:themeColor="background2" w:themeShade="E6"/>
+              <w:right w:val="single" w:sz="4" w:space="0" w:color="DDD9C3" w:themeColor="background2" w:themeShade="E6"/>
+            </w:tcBorders>
+            <w:vAlign w:val="center"/>
+          </w:tcPr>
+          <w:p>
+            <w:pPr>
+              <w:spacing w:line="360" w:lineRule="auto"/>
+              <w:rPr>
+                <w:rFonts w:ascii="Times New Roman" w:hAnsi="Times New Roman"/>
+                <w:sz w:val="24"/>
+                <w:szCs w:val="24"/>
+                <w:lang w:val="en-US"/>
+              </w:rPr>
+            </w:pPr>
+            <w:r>
+              <w:rPr>
+                <w:rFonts w:ascii="Times New Roman" w:hAnsi="Times New Roman"/>
+                <w:b/>
+                <w:bCs/>
+                <w:sz w:val="24"/>
+                <w:szCs w:val="24"/>
+                <w:lang w:val="en-US"/>
+              </w:rPr>
+              <w:t>- Complete MVP:</w:t>
+            </w:r>
+            <w:r>
+              <w:rPr>
+                <w:rFonts w:ascii="Times New Roman" w:hAnsi="Times New Roman"/>
+                <w:sz w:val="24"/>
+                <w:szCs w:val="24"/>
+                <w:lang w:val="en-US"/>
+              </w:rPr>
+              <w:t xml:space="preserve"> Implement US1, US2 (Ticket Booking and Viewing), Admin Manages Comments </w:t>
+            </w:r>
+            <w:r>
+              <w:rPr>
+                <w:rFonts w:ascii="Times New Roman" w:hAnsi="Times New Roman"/>
+                <w:sz w:val="24"/>
+                <w:szCs w:val="24"/>
+                <w:lang w:val="en-US"/>
+              </w:rPr>
+              <w:lastRenderedPageBreak/>
+              <w:t>(US11). Finalize all Must-Have features for the MVP.</w:t>
+            </w:r>
+          </w:p>
+          <w:p>
+            <w:pPr>
+              <w:spacing w:line="360" w:lineRule="auto"/>
+              <w:rPr>
+                <w:rFonts w:ascii="Times New Roman" w:hAnsi="Times New Roman"/>
+                <w:sz w:val="24"/>
+                <w:szCs w:val="24"/>
+                <w:lang w:val="en-US"/>
+              </w:rPr>
+            </w:pPr>
+            <w:r>
+              <w:rPr>
+                <w:rFonts w:ascii="Times New Roman" w:hAnsi="Times New Roman"/>
+                <w:b/>
+                <w:bCs/>
+                <w:sz w:val="24"/>
+                <w:szCs w:val="24"/>
+                <w:lang w:val="en-US"/>
+              </w:rPr>
+              <w:t>- Initial Backend to Database Integration:</w:t>
+            </w:r>
+            <w:r>
+              <w:rPr>
+                <w:rFonts w:ascii="Times New Roman" w:hAnsi="Times New Roman"/>
+                <w:sz w:val="24"/>
+                <w:szCs w:val="24"/>
+                <w:lang w:val="en-US"/>
+              </w:rPr>
+              <w:t xml:space="preserve"> Connect backend to real MySQL database, replacing mock repositories.</w:t>
+            </w:r>
+          </w:p>
+          <w:p>
+            <w:pPr>
+              <w:spacing w:line="360" w:lineRule="auto"/>
+              <w:rPr>
+                <w:rFonts w:ascii="Times New Roman" w:hAnsi="Times New Roman"/>
+                <w:sz w:val="24"/>
+                <w:szCs w:val="24"/>
+                <w:lang w:val="en-US"/>
+              </w:rPr>
+            </w:pPr>
+            <w:r>
+              <w:rPr>
+                <w:rFonts w:ascii="Times New Roman" w:hAnsi="Times New Roman"/>
+                <w:b/>
+                <w:bCs/>
+                <w:sz w:val="24"/>
+                <w:szCs w:val="24"/>
+                <w:lang w:val="en-US"/>
+              </w:rPr>
+              <w:t>- Testing:</w:t>
+            </w:r>
+            <w:r>
+              <w:rPr>
+                <w:rFonts w:ascii="Times New Roman" w:hAnsi="Times New Roman"/>
+                <w:sz w:val="24"/>
+                <w:szCs w:val="24"/>
+                <w:lang w:val="en-US"/>
+              </w:rPr>
+              <w:t xml:space="preserve"> Unit tests for business layer, mock persistence layer with Mockito.</w:t>
             </w:r>
           </w:p>
         </w:tc>
@@ -8381,13 +9462,15 @@
                 <w:sz w:val="24"/>
                 <w:szCs w:val="24"/>
               </w:rPr>
-              <w:t>Sprint 3</w:t>
+              <w:lastRenderedPageBreak/>
+              <w:t>Version 1 Complete</w:t>
             </w:r>
           </w:p>
         </w:tc>
         <w:tc>
           <w:tcPr>
-            <w:tcW w:w="2070" w:type="dxa"/>
+            <w:tcW w:w="7920" w:type="dxa"/>
+            <w:gridSpan w:val="4"/>
             <w:tcBorders>
               <w:top w:val="single" w:sz="4" w:space="0" w:color="DDD9C3" w:themeColor="background2" w:themeShade="E6"/>
               <w:left w:val="single" w:sz="4" w:space="0" w:color="DDD9C3" w:themeColor="background2" w:themeShade="E6"/>
@@ -8404,6 +9487,7 @@
                 <w:rFonts w:ascii="Times New Roman" w:hAnsi="Times New Roman"/>
                 <w:sz w:val="24"/>
                 <w:szCs w:val="24"/>
+                <w:lang w:val="en-US"/>
               </w:rPr>
             </w:pPr>
             <w:r>
@@ -8411,112 +9495,29 @@
                 <w:rFonts w:ascii="Times New Roman" w:hAnsi="Times New Roman"/>
                 <w:sz w:val="24"/>
                 <w:szCs w:val="24"/>
-              </w:rPr>
-              <w:t>4 weeks</w:t>
-            </w:r>
-          </w:p>
-        </w:tc>
-        <w:tc>
-          <w:tcPr>
-            <w:tcW w:w="1530" w:type="dxa"/>
-            <w:tcBorders>
-              <w:top w:val="single" w:sz="4" w:space="0" w:color="DDD9C3" w:themeColor="background2" w:themeShade="E6"/>
-              <w:left w:val="single" w:sz="4" w:space="0" w:color="DDD9C3" w:themeColor="background2" w:themeShade="E6"/>
-              <w:bottom w:val="single" w:sz="4" w:space="0" w:color="DDD9C3" w:themeColor="background2" w:themeShade="E6"/>
-              <w:right w:val="single" w:sz="4" w:space="0" w:color="DDD9C3" w:themeColor="background2" w:themeShade="E6"/>
-            </w:tcBorders>
-            <w:vAlign w:val="center"/>
-          </w:tcPr>
-          <w:p>
-            <w:pPr>
-              <w:spacing w:line="360" w:lineRule="auto"/>
-              <w:jc w:val="center"/>
-              <w:rPr>
-                <w:rFonts w:ascii="Times New Roman" w:hAnsi="Times New Roman"/>
-                <w:sz w:val="24"/>
-                <w:szCs w:val="24"/>
-              </w:rPr>
-            </w:pPr>
-            <w:proofErr w:type="spellStart"/>
-            <w:r>
-              <w:rPr>
-                <w:rFonts w:ascii="Times New Roman" w:hAnsi="Times New Roman"/>
-                <w:sz w:val="24"/>
-                <w:szCs w:val="24"/>
-              </w:rPr>
-              <w:t>Oct</w:t>
-            </w:r>
-            <w:proofErr w:type="spellEnd"/>
-            <w:r>
-              <w:rPr>
-                <w:rFonts w:ascii="Times New Roman" w:hAnsi="Times New Roman"/>
-                <w:sz w:val="24"/>
-                <w:szCs w:val="24"/>
-              </w:rPr>
-              <w:t xml:space="preserve"> 14, 2024</w:t>
-            </w:r>
-          </w:p>
-        </w:tc>
-        <w:tc>
-          <w:tcPr>
-            <w:tcW w:w="1530" w:type="dxa"/>
-            <w:tcBorders>
-              <w:top w:val="single" w:sz="4" w:space="0" w:color="DDD9C3" w:themeColor="background2" w:themeShade="E6"/>
-              <w:left w:val="single" w:sz="4" w:space="0" w:color="DDD9C3" w:themeColor="background2" w:themeShade="E6"/>
-              <w:bottom w:val="single" w:sz="4" w:space="0" w:color="DDD9C3" w:themeColor="background2" w:themeShade="E6"/>
-              <w:right w:val="single" w:sz="4" w:space="0" w:color="DDD9C3" w:themeColor="background2" w:themeShade="E6"/>
-            </w:tcBorders>
-            <w:vAlign w:val="center"/>
-          </w:tcPr>
-          <w:p>
-            <w:pPr>
-              <w:spacing w:line="360" w:lineRule="auto"/>
-              <w:jc w:val="center"/>
-              <w:rPr>
-                <w:rFonts w:ascii="Times New Roman" w:hAnsi="Times New Roman"/>
-                <w:sz w:val="24"/>
-                <w:szCs w:val="24"/>
-              </w:rPr>
-            </w:pPr>
-            <w:r>
-              <w:rPr>
-                <w:rFonts w:ascii="Times New Roman" w:hAnsi="Times New Roman"/>
-                <w:sz w:val="24"/>
-                <w:szCs w:val="24"/>
-              </w:rPr>
-              <w:t>Nov 8, 2024</w:t>
-            </w:r>
-          </w:p>
-        </w:tc>
-        <w:tc>
-          <w:tcPr>
-            <w:tcW w:w="2790" w:type="dxa"/>
-            <w:tcBorders>
-              <w:top w:val="single" w:sz="4" w:space="0" w:color="DDD9C3" w:themeColor="background2" w:themeShade="E6"/>
-              <w:left w:val="single" w:sz="4" w:space="0" w:color="DDD9C3" w:themeColor="background2" w:themeShade="E6"/>
-              <w:bottom w:val="single" w:sz="4" w:space="0" w:color="DDD9C3" w:themeColor="background2" w:themeShade="E6"/>
-              <w:right w:val="single" w:sz="4" w:space="0" w:color="DDD9C3" w:themeColor="background2" w:themeShade="E6"/>
-            </w:tcBorders>
-            <w:vAlign w:val="center"/>
-          </w:tcPr>
-          <w:p>
-            <w:pPr>
-              <w:spacing w:line="360" w:lineRule="auto"/>
-              <w:rPr>
-                <w:rFonts w:ascii="Times New Roman" w:hAnsi="Times New Roman"/>
-                <w:sz w:val="24"/>
-                <w:szCs w:val="24"/>
-                <w:lang w:val="en-US"/>
-              </w:rPr>
-            </w:pPr>
-            <w:r>
-              <w:rPr>
-                <w:rFonts w:ascii="Times New Roman" w:hAnsi="Times New Roman"/>
-                <w:sz w:val="24"/>
-                <w:szCs w:val="24"/>
-                <w:lang w:val="en-US"/>
-              </w:rPr>
-              <w:t>Role-based access control, password reset, and admin user management</w:t>
+                <w:lang w:val="en-US"/>
+              </w:rPr>
+              <w:t xml:space="preserve">V1 delivers </w:t>
+            </w:r>
+            <w:r>
+              <w:rPr>
+                <w:rFonts w:ascii="Times New Roman" w:hAnsi="Times New Roman"/>
+                <w:b/>
+                <w:bCs/>
+                <w:sz w:val="24"/>
+                <w:szCs w:val="24"/>
+                <w:lang w:val="en-US"/>
+              </w:rPr>
+              <w:t>MVP</w:t>
+            </w:r>
+            <w:r>
+              <w:rPr>
+                <w:rFonts w:ascii="Times New Roman" w:hAnsi="Times New Roman"/>
+                <w:sz w:val="24"/>
+                <w:szCs w:val="24"/>
+                <w:lang w:val="en-US"/>
+              </w:rPr>
+              <w:t xml:space="preserve"> with must-have features.</w:t>
             </w:r>
           </w:p>
         </w:tc>
@@ -8676,11 +9677,84 @@
             <w:r>
               <w:rPr>
                 <w:rFonts w:ascii="Times New Roman" w:hAnsi="Times New Roman"/>
-                <w:sz w:val="24"/>
-                <w:szCs w:val="24"/>
-                <w:lang w:val="en-US"/>
-              </w:rPr>
-              <w:t>Admin reporting and integration with the database</w:t>
+                <w:b/>
+                <w:bCs/>
+                <w:sz w:val="24"/>
+                <w:szCs w:val="24"/>
+                <w:lang w:val="en-US"/>
+              </w:rPr>
+              <w:t>- Admin Reporting:</w:t>
+            </w:r>
+            <w:r>
+              <w:rPr>
+                <w:rFonts w:ascii="Times New Roman" w:hAnsi="Times New Roman"/>
+                <w:sz w:val="24"/>
+                <w:szCs w:val="24"/>
+                <w:lang w:val="en-US"/>
+              </w:rPr>
+              <w:t xml:space="preserve"> Implement US13 (Admin generates reports on ticket sales and user activity).</w:t>
+            </w:r>
+          </w:p>
+          <w:p>
+            <w:pPr>
+              <w:spacing w:line="360" w:lineRule="auto"/>
+              <w:rPr>
+                <w:rFonts w:ascii="Times New Roman" w:hAnsi="Times New Roman"/>
+                <w:sz w:val="24"/>
+                <w:szCs w:val="24"/>
+                <w:lang w:val="en-US"/>
+              </w:rPr>
+            </w:pPr>
+            <w:r>
+              <w:rPr>
+                <w:rFonts w:ascii="Times New Roman" w:hAnsi="Times New Roman"/>
+                <w:b/>
+                <w:bCs/>
+                <w:sz w:val="24"/>
+                <w:szCs w:val="24"/>
+                <w:lang w:val="en-US"/>
+              </w:rPr>
+              <w:t>- Password Reset:</w:t>
+            </w:r>
+            <w:r>
+              <w:rPr>
+                <w:rFonts w:ascii="Times New Roman" w:hAnsi="Times New Roman"/>
+                <w:sz w:val="24"/>
+                <w:szCs w:val="24"/>
+                <w:lang w:val="en-US"/>
+              </w:rPr>
+              <w:t xml:space="preserve"> Implement US6 (Password Reset).</w:t>
+            </w:r>
+          </w:p>
+          <w:p>
+            <w:pPr>
+              <w:spacing w:line="360" w:lineRule="auto"/>
+              <w:rPr>
+                <w:rFonts w:ascii="Times New Roman" w:hAnsi="Times New Roman"/>
+                <w:sz w:val="24"/>
+                <w:szCs w:val="24"/>
+                <w:lang w:val="en-US"/>
+              </w:rPr>
+            </w:pPr>
+            <w:r>
+              <w:rPr>
+                <w:rFonts w:ascii="Times New Roman" w:hAnsi="Times New Roman"/>
+                <w:b/>
+                <w:bCs/>
+                <w:sz w:val="24"/>
+                <w:szCs w:val="24"/>
+                <w:lang w:val="en-US"/>
+              </w:rPr>
+              <w:t>- SonarQube Integration:</w:t>
+            </w:r>
+            <w:r>
+              <w:rPr>
+                <w:rFonts w:ascii="Times New Roman" w:hAnsi="Times New Roman"/>
+                <w:sz w:val="24"/>
+                <w:szCs w:val="24"/>
+                <w:lang w:val="en-US"/>
+              </w:rPr>
+              <w:t xml:space="preserve"> Static code analysis and SonarQube in CI pipeline, with screenshots for deliverable.</w:t>
             </w:r>
           </w:p>
         </w:tc>
@@ -8719,14 +9793,13 @@
                 <w:sz w:val="24"/>
                 <w:szCs w:val="24"/>
               </w:rPr>
-              <w:t>Version 2 Complete</w:t>
+              <w:t>Sprint 5</w:t>
             </w:r>
           </w:p>
         </w:tc>
         <w:tc>
           <w:tcPr>
-            <w:tcW w:w="7920" w:type="dxa"/>
-            <w:gridSpan w:val="4"/>
+            <w:tcW w:w="2070" w:type="dxa"/>
             <w:tcBorders>
               <w:top w:val="single" w:sz="4" w:space="0" w:color="DDD9C3" w:themeColor="background2" w:themeShade="E6"/>
               <w:left w:val="single" w:sz="4" w:space="0" w:color="DDD9C3" w:themeColor="background2" w:themeShade="E6"/>
@@ -8743,7 +9816,6 @@
                 <w:rFonts w:ascii="Times New Roman" w:hAnsi="Times New Roman"/>
                 <w:sz w:val="24"/>
                 <w:szCs w:val="24"/>
-                <w:lang w:val="en-US"/>
               </w:rPr>
             </w:pPr>
             <w:r>
@@ -8751,9 +9823,162 @@
                 <w:rFonts w:ascii="Times New Roman" w:hAnsi="Times New Roman"/>
                 <w:sz w:val="24"/>
                 <w:szCs w:val="24"/>
-                <w:lang w:val="en-US"/>
-              </w:rPr>
-              <w:t>V2 adds advanced features like reporting, user management, and access control</w:t>
+              </w:rPr>
+              <w:t>3 weeks</w:t>
+            </w:r>
+          </w:p>
+        </w:tc>
+        <w:tc>
+          <w:tcPr>
+            <w:tcW w:w="1530" w:type="dxa"/>
+            <w:tcBorders>
+              <w:top w:val="single" w:sz="4" w:space="0" w:color="DDD9C3" w:themeColor="background2" w:themeShade="E6"/>
+              <w:left w:val="single" w:sz="4" w:space="0" w:color="DDD9C3" w:themeColor="background2" w:themeShade="E6"/>
+              <w:bottom w:val="single" w:sz="4" w:space="0" w:color="DDD9C3" w:themeColor="background2" w:themeShade="E6"/>
+              <w:right w:val="single" w:sz="4" w:space="0" w:color="DDD9C3" w:themeColor="background2" w:themeShade="E6"/>
+            </w:tcBorders>
+            <w:vAlign w:val="center"/>
+          </w:tcPr>
+          <w:p>
+            <w:pPr>
+              <w:spacing w:line="360" w:lineRule="auto"/>
+              <w:jc w:val="center"/>
+              <w:rPr>
+                <w:rFonts w:ascii="Times New Roman" w:hAnsi="Times New Roman"/>
+                <w:sz w:val="24"/>
+                <w:szCs w:val="24"/>
+              </w:rPr>
+            </w:pPr>
+            <w:r>
+              <w:rPr>
+                <w:rFonts w:ascii="Times New Roman" w:hAnsi="Times New Roman"/>
+                <w:sz w:val="24"/>
+                <w:szCs w:val="24"/>
+              </w:rPr>
+              <w:t>Dec 2, 2024</w:t>
+            </w:r>
+          </w:p>
+        </w:tc>
+        <w:tc>
+          <w:tcPr>
+            <w:tcW w:w="1530" w:type="dxa"/>
+            <w:tcBorders>
+              <w:top w:val="single" w:sz="4" w:space="0" w:color="DDD9C3" w:themeColor="background2" w:themeShade="E6"/>
+              <w:left w:val="single" w:sz="4" w:space="0" w:color="DDD9C3" w:themeColor="background2" w:themeShade="E6"/>
+              <w:bottom w:val="single" w:sz="4" w:space="0" w:color="DDD9C3" w:themeColor="background2" w:themeShade="E6"/>
+              <w:right w:val="single" w:sz="4" w:space="0" w:color="DDD9C3" w:themeColor="background2" w:themeShade="E6"/>
+            </w:tcBorders>
+            <w:vAlign w:val="center"/>
+          </w:tcPr>
+          <w:p>
+            <w:pPr>
+              <w:spacing w:line="360" w:lineRule="auto"/>
+              <w:jc w:val="center"/>
+              <w:rPr>
+                <w:rFonts w:ascii="Times New Roman" w:hAnsi="Times New Roman"/>
+                <w:sz w:val="24"/>
+                <w:szCs w:val="24"/>
+              </w:rPr>
+            </w:pPr>
+            <w:r>
+              <w:rPr>
+                <w:rFonts w:ascii="Times New Roman" w:hAnsi="Times New Roman"/>
+                <w:sz w:val="24"/>
+                <w:szCs w:val="24"/>
+              </w:rPr>
+              <w:t>Dec 20, 2024</w:t>
+            </w:r>
+          </w:p>
+        </w:tc>
+        <w:tc>
+          <w:tcPr>
+            <w:tcW w:w="2790" w:type="dxa"/>
+            <w:tcBorders>
+              <w:top w:val="single" w:sz="4" w:space="0" w:color="DDD9C3" w:themeColor="background2" w:themeShade="E6"/>
+              <w:left w:val="single" w:sz="4" w:space="0" w:color="DDD9C3" w:themeColor="background2" w:themeShade="E6"/>
+              <w:bottom w:val="single" w:sz="4" w:space="0" w:color="DDD9C3" w:themeColor="background2" w:themeShade="E6"/>
+              <w:right w:val="single" w:sz="4" w:space="0" w:color="DDD9C3" w:themeColor="background2" w:themeShade="E6"/>
+            </w:tcBorders>
+            <w:vAlign w:val="center"/>
+          </w:tcPr>
+          <w:p>
+            <w:pPr>
+              <w:spacing w:line="360" w:lineRule="auto"/>
+              <w:rPr>
+                <w:rFonts w:ascii="Times New Roman" w:hAnsi="Times New Roman"/>
+                <w:sz w:val="24"/>
+                <w:szCs w:val="24"/>
+                <w:lang w:val="en-US"/>
+              </w:rPr>
+            </w:pPr>
+            <w:r>
+              <w:rPr>
+                <w:rFonts w:ascii="Times New Roman" w:hAnsi="Times New Roman"/>
+                <w:b/>
+                <w:bCs/>
+                <w:sz w:val="24"/>
+                <w:szCs w:val="24"/>
+                <w:lang w:val="en-US"/>
+              </w:rPr>
+              <w:t>- Real-time Notifications/Chat:</w:t>
+            </w:r>
+            <w:r>
+              <w:rPr>
+                <w:rFonts w:ascii="Times New Roman" w:hAnsi="Times New Roman"/>
+                <w:sz w:val="24"/>
+                <w:szCs w:val="24"/>
+                <w:lang w:val="en-US"/>
+              </w:rPr>
+              <w:t xml:space="preserve"> Implement US7 and US8.</w:t>
+            </w:r>
+          </w:p>
+          <w:p>
+            <w:pPr>
+              <w:spacing w:line="360" w:lineRule="auto"/>
+              <w:rPr>
+                <w:rFonts w:ascii="Times New Roman" w:hAnsi="Times New Roman"/>
+                <w:sz w:val="24"/>
+                <w:szCs w:val="24"/>
+                <w:lang w:val="en-US"/>
+              </w:rPr>
+            </w:pPr>
+            <w:r>
+              <w:rPr>
+                <w:rFonts w:ascii="Times New Roman" w:hAnsi="Times New Roman"/>
+                <w:b/>
+                <w:bCs/>
+                <w:sz w:val="24"/>
+                <w:szCs w:val="24"/>
+                <w:lang w:val="en-US"/>
+              </w:rPr>
+              <w:t>- CI Setup Documentation:</w:t>
+            </w:r>
+            <w:r>
+              <w:rPr>
+                <w:rFonts w:ascii="Times New Roman" w:hAnsi="Times New Roman"/>
+                <w:sz w:val="24"/>
+                <w:szCs w:val="24"/>
+                <w:lang w:val="en-US"/>
+              </w:rPr>
+              <w:t xml:space="preserve"> Include a diagram of </w:t>
+            </w:r>
+            <w:r>
+              <w:rPr>
+                <w:rFonts w:ascii="Times New Roman" w:hAnsi="Times New Roman"/>
+                <w:sz w:val="24"/>
+                <w:szCs w:val="24"/>
+                <w:lang w:val="en-US"/>
+              </w:rPr>
+              <w:t>the</w:t>
+            </w:r>
+            <w:r>
+              <w:rPr>
+                <w:rFonts w:ascii="Times New Roman" w:hAnsi="Times New Roman"/>
+                <w:sz w:val="24"/>
+                <w:szCs w:val="24"/>
+                <w:lang w:val="en-US"/>
+              </w:rPr>
+              <w:t xml:space="preserve"> CI pipeline setup (GitLab, SonarQube, etc.).</w:t>
             </w:r>
           </w:p>
         </w:tc>
@@ -8792,13 +10017,15 @@
                 <w:sz w:val="24"/>
                 <w:szCs w:val="24"/>
               </w:rPr>
-              <w:t>Sprint 5</w:t>
+              <w:lastRenderedPageBreak/>
+              <w:t>Version 2 Complete</w:t>
             </w:r>
           </w:p>
         </w:tc>
         <w:tc>
           <w:tcPr>
-            <w:tcW w:w="2070" w:type="dxa"/>
+            <w:tcW w:w="7920" w:type="dxa"/>
+            <w:gridSpan w:val="4"/>
             <w:tcBorders>
               <w:top w:val="single" w:sz="4" w:space="0" w:color="DDD9C3" w:themeColor="background2" w:themeShade="E6"/>
               <w:left w:val="single" w:sz="4" w:space="0" w:color="DDD9C3" w:themeColor="background2" w:themeShade="E6"/>
@@ -8815,6 +10042,7 @@
                 <w:rFonts w:ascii="Times New Roman" w:hAnsi="Times New Roman"/>
                 <w:sz w:val="24"/>
                 <w:szCs w:val="24"/>
+                <w:lang w:val="en-US"/>
               </w:rPr>
             </w:pPr>
             <w:r>
@@ -8822,102 +10050,29 @@
                 <w:rFonts w:ascii="Times New Roman" w:hAnsi="Times New Roman"/>
                 <w:sz w:val="24"/>
                 <w:szCs w:val="24"/>
-              </w:rPr>
-              <w:t>3 weeks</w:t>
-            </w:r>
-          </w:p>
-        </w:tc>
-        <w:tc>
-          <w:tcPr>
-            <w:tcW w:w="1530" w:type="dxa"/>
-            <w:tcBorders>
-              <w:top w:val="single" w:sz="4" w:space="0" w:color="DDD9C3" w:themeColor="background2" w:themeShade="E6"/>
-              <w:left w:val="single" w:sz="4" w:space="0" w:color="DDD9C3" w:themeColor="background2" w:themeShade="E6"/>
-              <w:bottom w:val="single" w:sz="4" w:space="0" w:color="DDD9C3" w:themeColor="background2" w:themeShade="E6"/>
-              <w:right w:val="single" w:sz="4" w:space="0" w:color="DDD9C3" w:themeColor="background2" w:themeShade="E6"/>
-            </w:tcBorders>
-            <w:vAlign w:val="center"/>
-          </w:tcPr>
-          <w:p>
-            <w:pPr>
-              <w:spacing w:line="360" w:lineRule="auto"/>
-              <w:jc w:val="center"/>
-              <w:rPr>
-                <w:rFonts w:ascii="Times New Roman" w:hAnsi="Times New Roman"/>
-                <w:sz w:val="24"/>
-                <w:szCs w:val="24"/>
-              </w:rPr>
-            </w:pPr>
-            <w:r>
-              <w:rPr>
-                <w:rFonts w:ascii="Times New Roman" w:hAnsi="Times New Roman"/>
-                <w:sz w:val="24"/>
-                <w:szCs w:val="24"/>
-              </w:rPr>
-              <w:t>Dec 2, 2024</w:t>
-            </w:r>
-          </w:p>
-        </w:tc>
-        <w:tc>
-          <w:tcPr>
-            <w:tcW w:w="1530" w:type="dxa"/>
-            <w:tcBorders>
-              <w:top w:val="single" w:sz="4" w:space="0" w:color="DDD9C3" w:themeColor="background2" w:themeShade="E6"/>
-              <w:left w:val="single" w:sz="4" w:space="0" w:color="DDD9C3" w:themeColor="background2" w:themeShade="E6"/>
-              <w:bottom w:val="single" w:sz="4" w:space="0" w:color="DDD9C3" w:themeColor="background2" w:themeShade="E6"/>
-              <w:right w:val="single" w:sz="4" w:space="0" w:color="DDD9C3" w:themeColor="background2" w:themeShade="E6"/>
-            </w:tcBorders>
-            <w:vAlign w:val="center"/>
-          </w:tcPr>
-          <w:p>
-            <w:pPr>
-              <w:spacing w:line="360" w:lineRule="auto"/>
-              <w:jc w:val="center"/>
-              <w:rPr>
-                <w:rFonts w:ascii="Times New Roman" w:hAnsi="Times New Roman"/>
-                <w:sz w:val="24"/>
-                <w:szCs w:val="24"/>
-              </w:rPr>
-            </w:pPr>
-            <w:r>
-              <w:rPr>
-                <w:rFonts w:ascii="Times New Roman" w:hAnsi="Times New Roman"/>
-                <w:sz w:val="24"/>
-                <w:szCs w:val="24"/>
-              </w:rPr>
-              <w:t>Dec 20, 2024</w:t>
-            </w:r>
-          </w:p>
-        </w:tc>
-        <w:tc>
-          <w:tcPr>
-            <w:tcW w:w="2790" w:type="dxa"/>
-            <w:tcBorders>
-              <w:top w:val="single" w:sz="4" w:space="0" w:color="DDD9C3" w:themeColor="background2" w:themeShade="E6"/>
-              <w:left w:val="single" w:sz="4" w:space="0" w:color="DDD9C3" w:themeColor="background2" w:themeShade="E6"/>
-              <w:bottom w:val="single" w:sz="4" w:space="0" w:color="DDD9C3" w:themeColor="background2" w:themeShade="E6"/>
-              <w:right w:val="single" w:sz="4" w:space="0" w:color="DDD9C3" w:themeColor="background2" w:themeShade="E6"/>
-            </w:tcBorders>
-            <w:vAlign w:val="center"/>
-          </w:tcPr>
-          <w:p>
-            <w:pPr>
-              <w:spacing w:line="360" w:lineRule="auto"/>
-              <w:rPr>
-                <w:rFonts w:ascii="Times New Roman" w:hAnsi="Times New Roman"/>
-                <w:sz w:val="24"/>
-                <w:szCs w:val="24"/>
-                <w:lang w:val="en-US"/>
-              </w:rPr>
-            </w:pPr>
-            <w:r>
-              <w:rPr>
-                <w:rFonts w:ascii="Times New Roman" w:hAnsi="Times New Roman"/>
-                <w:sz w:val="24"/>
-                <w:szCs w:val="24"/>
-                <w:lang w:val="en-US"/>
-              </w:rPr>
-              <w:t>Real-time notifications or chat support</w:t>
+                <w:lang w:val="en-US"/>
+              </w:rPr>
+              <w:t xml:space="preserve">V2 adds </w:t>
+            </w:r>
+            <w:r>
+              <w:rPr>
+                <w:rFonts w:ascii="Times New Roman" w:hAnsi="Times New Roman"/>
+                <w:b/>
+                <w:bCs/>
+                <w:sz w:val="24"/>
+                <w:szCs w:val="24"/>
+                <w:lang w:val="en-US"/>
+              </w:rPr>
+              <w:t>Should-Have</w:t>
+            </w:r>
+            <w:r>
+              <w:rPr>
+                <w:rFonts w:ascii="Times New Roman" w:hAnsi="Times New Roman"/>
+                <w:sz w:val="24"/>
+                <w:szCs w:val="24"/>
+                <w:lang w:val="en-US"/>
+              </w:rPr>
+              <w:t xml:space="preserve"> features like notifications, chat, and reporting.</w:t>
             </w:r>
           </w:p>
         </w:tc>
@@ -9093,20 +10248,84 @@
             <w:r>
               <w:rPr>
                 <w:rFonts w:ascii="Times New Roman" w:hAnsi="Times New Roman"/>
-                <w:sz w:val="24"/>
-                <w:szCs w:val="24"/>
-                <w:lang w:val="en-US"/>
-              </w:rPr>
-              <w:t>Event recommendations and seat selection (if time permits), final</w:t>
-            </w:r>
-            <w:r>
-              <w:rPr>
-                <w:rFonts w:ascii="Times New Roman" w:hAnsi="Times New Roman"/>
-                <w:sz w:val="24"/>
-                <w:szCs w:val="24"/>
-                <w:lang w:val="en-US"/>
-              </w:rPr>
-              <w:t>ize products.</w:t>
+                <w:b/>
+                <w:bCs/>
+                <w:sz w:val="24"/>
+                <w:szCs w:val="24"/>
+                <w:lang w:val="en-US"/>
+              </w:rPr>
+              <w:t>- Event Recommendations and Seat Selection:</w:t>
+            </w:r>
+            <w:r>
+              <w:rPr>
+                <w:rFonts w:ascii="Times New Roman" w:hAnsi="Times New Roman"/>
+                <w:sz w:val="24"/>
+                <w:szCs w:val="24"/>
+                <w:lang w:val="en-US"/>
+              </w:rPr>
+              <w:t xml:space="preserve"> Implement US9 and US10 if time permits.</w:t>
+            </w:r>
+          </w:p>
+          <w:p>
+            <w:pPr>
+              <w:spacing w:line="360" w:lineRule="auto"/>
+              <w:rPr>
+                <w:rFonts w:ascii="Times New Roman" w:hAnsi="Times New Roman"/>
+                <w:sz w:val="24"/>
+                <w:szCs w:val="24"/>
+                <w:lang w:val="en-US"/>
+              </w:rPr>
+            </w:pPr>
+            <w:r>
+              <w:rPr>
+                <w:rFonts w:ascii="Times New Roman" w:hAnsi="Times New Roman"/>
+                <w:b/>
+                <w:bCs/>
+                <w:sz w:val="24"/>
+                <w:szCs w:val="24"/>
+                <w:lang w:val="en-US"/>
+              </w:rPr>
+              <w:t>- Security Report:</w:t>
+            </w:r>
+            <w:r>
+              <w:rPr>
+                <w:rFonts w:ascii="Times New Roman" w:hAnsi="Times New Roman"/>
+                <w:sz w:val="24"/>
+                <w:szCs w:val="24"/>
+                <w:lang w:val="en-US"/>
+              </w:rPr>
+              <w:t xml:space="preserve"> Evaluate how the application deals with OWASP top 10 security risks.</w:t>
+            </w:r>
+          </w:p>
+          <w:p>
+            <w:pPr>
+              <w:spacing w:line="360" w:lineRule="auto"/>
+              <w:rPr>
+                <w:rFonts w:ascii="Times New Roman" w:hAnsi="Times New Roman"/>
+                <w:sz w:val="24"/>
+                <w:szCs w:val="24"/>
+                <w:lang w:val="en-US"/>
+              </w:rPr>
+            </w:pPr>
+            <w:r>
+              <w:rPr>
+                <w:rFonts w:ascii="Times New Roman" w:hAnsi="Times New Roman"/>
+                <w:b/>
+                <w:bCs/>
+                <w:sz w:val="24"/>
+                <w:szCs w:val="24"/>
+                <w:lang w:val="en-US"/>
+              </w:rPr>
+              <w:t>- Final Testing:</w:t>
+            </w:r>
+            <w:r>
+              <w:rPr>
+                <w:rFonts w:ascii="Times New Roman" w:hAnsi="Times New Roman"/>
+                <w:sz w:val="24"/>
+                <w:szCs w:val="24"/>
+                <w:lang w:val="en-US"/>
+              </w:rPr>
+              <w:t xml:space="preserve"> Full integration and end-to-end tests, including performance testing.</w:t>
             </w:r>
           </w:p>
         </w:tc>
@@ -9179,16 +10398,27 @@
                 <w:szCs w:val="24"/>
                 <w:lang w:val="en-US"/>
               </w:rPr>
-              <w:t>V3 delivers the final product with real-time notifications and optional features</w:t>
-            </w:r>
-            <w:r>
-              <w:rPr>
-                <w:rFonts w:ascii="Times New Roman" w:hAnsi="Times New Roman"/>
-                <w:sz w:val="24"/>
-                <w:szCs w:val="24"/>
-                <w:lang w:val="en-US"/>
-              </w:rPr>
-              <w:t xml:space="preserve"> (if time permits)</w:t>
+              <w:t xml:space="preserve">V3 delivers the final product with </w:t>
+            </w:r>
+            <w:r>
+              <w:rPr>
+                <w:rFonts w:ascii="Times New Roman" w:hAnsi="Times New Roman"/>
+                <w:b/>
+                <w:bCs/>
+                <w:sz w:val="24"/>
+                <w:szCs w:val="24"/>
+                <w:lang w:val="en-US"/>
+              </w:rPr>
+              <w:t>Could-Have</w:t>
+            </w:r>
+            <w:r>
+              <w:rPr>
+                <w:rFonts w:ascii="Times New Roman" w:hAnsi="Times New Roman"/>
+                <w:sz w:val="24"/>
+                <w:szCs w:val="24"/>
+                <w:lang w:val="en-US"/>
+              </w:rPr>
+              <w:t xml:space="preserve"> optional features (if time permits).</w:t>
             </w:r>
           </w:p>
         </w:tc>
@@ -11398,6 +12628,14 @@
                 <w:lang w:val="en-US"/>
               </w:rPr>
             </w:pPr>
+            <w:r>
+              <w:rPr>
+                <w:rFonts w:ascii="Times New Roman" w:hAnsi="Times New Roman"/>
+                <w:sz w:val="24"/>
+                <w:szCs w:val="24"/>
+              </w:rPr>
+              <w:t>1.</w:t>
+            </w:r>
             <w:r>
               <w:rPr>
                 <w:rFonts w:ascii="Times New Roman" w:hAnsi="Times New Roman"/>
@@ -12422,6 +13660,16 @@
                 <w:sz w:val="24"/>
                 <w:szCs w:val="24"/>
               </w:rPr>
+              <w:t>1.</w:t>
+            </w:r>
+            <w:r>
+              <w:rPr>
+                <w:rFonts w:ascii="Times New Roman" w:hAnsi="Times New Roman"/>
+                <w:b w:val="0"/>
+                <w:bCs w:val="0"/>
+                <w:sz w:val="24"/>
+                <w:szCs w:val="24"/>
+              </w:rPr>
               <w:t xml:space="preserve">Technical </w:t>
             </w:r>
             <w:proofErr w:type="spellStart"/>
@@ -12941,8 +14189,20 @@
                 <w:sz w:val="24"/>
                 <w:szCs w:val="24"/>
               </w:rPr>
-              <w:t>Performance Problems</w:t>
-            </w:r>
+              <w:t xml:space="preserve">Performance </w:t>
+            </w:r>
+            <w:proofErr w:type="spellStart"/>
+            <w:r>
+              <w:rPr>
+                <w:rFonts w:ascii="Times New Roman" w:hAnsi="Times New Roman"/>
+                <w:b w:val="0"/>
+                <w:bCs w:val="0"/>
+                <w:sz w:val="24"/>
+                <w:szCs w:val="24"/>
+              </w:rPr>
+              <w:t>Problems</w:t>
+            </w:r>
+            <w:proofErr w:type="spellEnd"/>
           </w:p>
         </w:tc>
         <w:tc>

</xml_diff>